<commit_message>
COR Ajout instruction manquante
</commit_message>
<xml_diff>
--- a/S07_Lab_Instructions.docx
+++ b/S07_Lab_Instructions.docx
@@ -146,19 +146,8 @@
           <w:szCs w:val="22"/>
           <w:lang w:eastAsia="en-CA"/>
         </w:rPr>
-        <w:t xml:space="preserve">Traduction: </w:t>
-      </w:r>
-      <w:proofErr w:type="spellStart"/>
-      <w:r>
-        <w:rPr>
-          <w:rFonts w:ascii="Calibri" w:eastAsia="Times New Roman" w:hAnsi="Calibri" w:cs="Calibri"/>
-          <w:sz w:val="22"/>
-          <w:szCs w:val="22"/>
-          <w:lang w:eastAsia="en-CA"/>
-        </w:rPr>
-        <w:t>Models</w:t>
-      </w:r>
-      <w:proofErr w:type="spellEnd"/>
+        <w:t>Traduction: Models</w:t>
+      </w:r>
     </w:p>
     <w:p/>
     <w:p>
@@ -215,11 +204,9 @@
       <w:r>
         <w:t xml:space="preserve">Dans </w:t>
       </w:r>
-      <w:proofErr w:type="spellStart"/>
       <w:r>
         <w:t>Gitkraken</w:t>
       </w:r>
-      <w:proofErr w:type="spellEnd"/>
       <w:r>
         <w:t xml:space="preserve">, </w:t>
       </w:r>
@@ -271,13 +258,8 @@
         <w:spacing w:before="0" w:after="160" w:line="259" w:lineRule="auto"/>
       </w:pPr>
       <w:r>
-        <w:t xml:space="preserve">NOTE : la version PROF contient des </w:t>
-      </w:r>
-      <w:proofErr w:type="spellStart"/>
-      <w:r>
-        <w:t>TODOs</w:t>
-      </w:r>
-      <w:proofErr w:type="spellEnd"/>
+        <w:t>NOTE : la version PROF contient des TODOs</w:t>
+      </w:r>
     </w:p>
     <w:p>
       <w:pPr>
@@ -352,15 +334,7 @@
         <w:spacing w:before="0" w:after="160" w:line="259" w:lineRule="auto"/>
       </w:pPr>
       <w:r>
-        <w:t xml:space="preserve">Modifiez la connexion dans </w:t>
-      </w:r>
-      <w:proofErr w:type="spellStart"/>
-      <w:r>
-        <w:t>Appsettings.json</w:t>
-      </w:r>
-      <w:proofErr w:type="spellEnd"/>
-      <w:r>
-        <w:t> : le nom du serveur</w:t>
+        <w:t>Modifiez la connexion dans Appsettings.json : le nom du serveur</w:t>
       </w:r>
     </w:p>
     <w:p>
@@ -372,21 +346,8 @@
         </w:numPr>
         <w:spacing w:before="0" w:after="160" w:line="259" w:lineRule="auto"/>
       </w:pPr>
-      <w:proofErr w:type="spellStart"/>
-      <w:r>
-        <w:t>Faitez</w:t>
-      </w:r>
-      <w:proofErr w:type="spellEnd"/>
-      <w:r>
-        <w:t xml:space="preserve"> un Update-</w:t>
-      </w:r>
-      <w:proofErr w:type="spellStart"/>
-      <w:r>
-        <w:t>database</w:t>
-      </w:r>
-      <w:proofErr w:type="spellEnd"/>
-      <w:r>
-        <w:t xml:space="preserve"> pour générer la BD</w:t>
+      <w:r>
+        <w:t>Faitez un Update-database pour générer la BD</w:t>
       </w:r>
     </w:p>
     <w:p/>
@@ -414,23 +375,7 @@
         <w:t xml:space="preserve">TODO 01 : </w:t>
       </w:r>
       <w:r>
-        <w:t xml:space="preserve">Dans les projets MVC et </w:t>
-      </w:r>
-      <w:proofErr w:type="spellStart"/>
-      <w:r>
-        <w:t>Models</w:t>
-      </w:r>
-      <w:proofErr w:type="spellEnd"/>
-      <w:r>
-        <w:t xml:space="preserve">, installez les </w:t>
-      </w:r>
-      <w:proofErr w:type="spellStart"/>
-      <w:r>
-        <w:t>parckages</w:t>
-      </w:r>
-      <w:proofErr w:type="spellEnd"/>
-      <w:r>
-        <w:t xml:space="preserve"> suivants :</w:t>
+        <w:t>Dans les projets MVC et Models, installez les parckages suivants :</w:t>
       </w:r>
     </w:p>
     <w:p>
@@ -445,8 +390,6 @@
           <w:lang w:val="en-CA"/>
         </w:rPr>
       </w:pPr>
-      <w:proofErr w:type="spellStart"/>
-      <w:proofErr w:type="gramStart"/>
       <w:r>
         <w:rPr>
           <w:rFonts w:eastAsia="Times New Roman"/>
@@ -454,8 +397,6 @@
         </w:rPr>
         <w:t>Microsoft.AspNetCore.Mvc.Localization</w:t>
       </w:r>
-      <w:proofErr w:type="spellEnd"/>
-      <w:proofErr w:type="gramEnd"/>
     </w:p>
     <w:p>
       <w:pPr>
@@ -469,8 +410,6 @@
           <w:lang w:val="en-CA"/>
         </w:rPr>
       </w:pPr>
-      <w:proofErr w:type="spellStart"/>
-      <w:proofErr w:type="gramStart"/>
       <w:r>
         <w:rPr>
           <w:rFonts w:eastAsia="Times New Roman"/>
@@ -478,8 +417,6 @@
         </w:rPr>
         <w:t>Localization.AspNetCore.TagHelpers</w:t>
       </w:r>
-      <w:proofErr w:type="spellEnd"/>
-      <w:proofErr w:type="gramEnd"/>
     </w:p>
     <w:p>
       <w:pPr>
@@ -492,15 +429,7 @@
         <w:t xml:space="preserve"> </w:t>
       </w:r>
       <w:r>
-        <w:t xml:space="preserve">Ajoutez dans </w:t>
-      </w:r>
-      <w:proofErr w:type="spellStart"/>
-      <w:r>
-        <w:t>StartUp.cs</w:t>
-      </w:r>
-      <w:proofErr w:type="spellEnd"/>
-      <w:r>
-        <w:t xml:space="preserve"> les cultures supportées comme propriété de la classe</w:t>
+        <w:t>Ajoutez dans StartUp.cs les cultures supportées comme propriété de la classe</w:t>
       </w:r>
     </w:p>
     <w:tbl>
@@ -553,43 +482,29 @@
             <w:r>
               <w:t>  </w:t>
             </w:r>
-            <w:proofErr w:type="spellStart"/>
-            <w:proofErr w:type="gramStart"/>
             <w:r>
               <w:rPr>
                 <w:color w:val="4B69C6"/>
               </w:rPr>
               <w:t>private</w:t>
-            </w:r>
-            <w:proofErr w:type="spellEnd"/>
-            <w:proofErr w:type="gramEnd"/>
-            <w:r>
-              <w:t> </w:t>
-            </w:r>
-            <w:proofErr w:type="spellStart"/>
-            <w:r>
-              <w:rPr>
-                <w:color w:val="7A3E9D"/>
-              </w:rPr>
-              <w:t>CultureInfo</w:t>
-            </w:r>
-            <w:proofErr w:type="spellEnd"/>
-            <w:r>
-              <w:rPr>
-                <w:color w:val="777777"/>
-              </w:rPr>
-              <w:t>[]</w:t>
             </w:r>
             <w:r>
               <w:t> </w:t>
             </w:r>
-            <w:proofErr w:type="spellStart"/>
             <w:r>
-              <w:t>supportedCultures</w:t>
+              <w:rPr>
+                <w:color w:val="7A3E9D"/>
+              </w:rPr>
+              <w:t>CultureInfo</w:t>
             </w:r>
-            <w:proofErr w:type="spellEnd"/>
             <w:r>
-              <w:t> </w:t>
+              <w:rPr>
+                <w:color w:val="777777"/>
+              </w:rPr>
+              <w:t>[]</w:t>
+            </w:r>
+            <w:r>
+              <w:t> supportedCultures </w:t>
             </w:r>
             <w:r>
               <w:rPr>
@@ -650,7 +565,6 @@
               </w:rPr>
               <w:t> </w:t>
             </w:r>
-            <w:proofErr w:type="spellStart"/>
             <w:r>
               <w:rPr>
                 <w:color w:val="7A3E9D"/>
@@ -658,7 +572,6 @@
               </w:rPr>
               <w:t>CultureInfo</w:t>
             </w:r>
-            <w:proofErr w:type="spellEnd"/>
             <w:r>
               <w:rPr>
                 <w:color w:val="777777"/>
@@ -666,21 +579,12 @@
               </w:rPr>
               <w:t>("</w:t>
             </w:r>
-            <w:proofErr w:type="spellStart"/>
             <w:r>
               <w:rPr>
                 <w:color w:val="448C27"/>
                 <w:lang w:val="en-CA"/>
               </w:rPr>
-              <w:t>en</w:t>
-            </w:r>
-            <w:proofErr w:type="spellEnd"/>
-            <w:r>
-              <w:rPr>
-                <w:color w:val="448C27"/>
-                <w:lang w:val="en-CA"/>
-              </w:rPr>
-              <w:t>-US</w:t>
+              <w:t>en-US</w:t>
             </w:r>
             <w:r>
               <w:rPr>
@@ -716,7 +620,6 @@
               </w:rPr>
               <w:t> </w:t>
             </w:r>
-            <w:proofErr w:type="spellStart"/>
             <w:r>
               <w:rPr>
                 <w:color w:val="7A3E9D"/>
@@ -724,7 +627,6 @@
               </w:rPr>
               <w:t>CultureInfo</w:t>
             </w:r>
-            <w:proofErr w:type="spellEnd"/>
             <w:r>
               <w:rPr>
                 <w:color w:val="777777"/>
@@ -732,21 +634,12 @@
               </w:rPr>
               <w:t>("</w:t>
             </w:r>
-            <w:proofErr w:type="spellStart"/>
             <w:r>
               <w:rPr>
                 <w:color w:val="448C27"/>
                 <w:lang w:val="en-CA"/>
               </w:rPr>
-              <w:t>fr</w:t>
-            </w:r>
-            <w:proofErr w:type="spellEnd"/>
-            <w:r>
-              <w:rPr>
-                <w:color w:val="448C27"/>
-                <w:lang w:val="en-CA"/>
-              </w:rPr>
-              <w:t>-CA</w:t>
+              <w:t>fr-CA</w:t>
             </w:r>
             <w:r>
               <w:rPr>
@@ -780,6 +673,36 @@
       <w:pPr>
         <w:pStyle w:val="EtapesInstructions"/>
       </w:pPr>
+      <w:r>
+        <w:t xml:space="preserve">Dans le Projet MVC, ZombieParty, créez une classe publique appelée </w:t>
+      </w:r>
+      <w:r>
+        <w:rPr>
+          <w:b/>
+          <w:bCs/>
+        </w:rPr>
+        <w:t>SharedResource</w:t>
+      </w:r>
+      <w:r>
+        <w:rPr>
+          <w:b/>
+          <w:bCs/>
+        </w:rPr>
+        <w:t xml:space="preserve"> (</w:t>
+      </w:r>
+      <w:r>
+        <w:t>qui est vide)</w:t>
+      </w:r>
+    </w:p>
+    <w:p>
+      <w:pPr>
+        <w:pStyle w:val="EtapesInstructions"/>
+        <w:numPr>
+          <w:ilvl w:val="0"/>
+          <w:numId w:val="0"/>
+        </w:numPr>
+        <w:ind w:left="360"/>
+      </w:pPr>
     </w:p>
     <w:p>
       <w:pPr>
@@ -823,7 +746,6 @@
       <w:r>
         <w:t xml:space="preserve">TODO 03 : Dans </w:t>
       </w:r>
-      <w:proofErr w:type="spellStart"/>
       <w:r>
         <w:rPr>
           <w:b/>
@@ -838,7 +760,6 @@
         </w:rPr>
         <w:t>eServices</w:t>
       </w:r>
-      <w:proofErr w:type="spellEnd"/>
       <w:r>
         <w:t>, AU DÉBUT, avant le service de connexion à la BD</w:t>
       </w:r>
@@ -862,7 +783,6 @@
           <w:color w:val="000000"/>
         </w:rPr>
       </w:pPr>
-      <w:proofErr w:type="gramStart"/>
       <w:r>
         <w:rPr>
           <w:rFonts w:ascii="Consolas" w:hAnsi="Consolas"/>
@@ -870,7 +790,6 @@
         </w:rPr>
         <w:t>public</w:t>
       </w:r>
-      <w:proofErr w:type="gramEnd"/>
       <w:r>
         <w:rPr>
           <w:rFonts w:ascii="Consolas" w:hAnsi="Consolas"/>
@@ -878,7 +797,6 @@
         </w:rPr>
         <w:t> </w:t>
       </w:r>
-      <w:proofErr w:type="spellStart"/>
       <w:r>
         <w:rPr>
           <w:rFonts w:ascii="Consolas" w:hAnsi="Consolas"/>
@@ -886,7 +804,6 @@
         </w:rPr>
         <w:t>void</w:t>
       </w:r>
-      <w:proofErr w:type="spellEnd"/>
       <w:r>
         <w:rPr>
           <w:rFonts w:ascii="Consolas" w:hAnsi="Consolas"/>
@@ -894,7 +811,6 @@
         </w:rPr>
         <w:t> </w:t>
       </w:r>
-      <w:proofErr w:type="spellStart"/>
       <w:r>
         <w:rPr>
           <w:rFonts w:ascii="Consolas" w:hAnsi="Consolas"/>
@@ -902,29 +818,12 @@
         </w:rPr>
         <w:t>ConfigureServices</w:t>
       </w:r>
-      <w:proofErr w:type="spellEnd"/>
       <w:r>
         <w:rPr>
           <w:rFonts w:ascii="Consolas" w:hAnsi="Consolas"/>
           <w:color w:val="000000"/>
         </w:rPr>
-        <w:t>(</w:t>
-      </w:r>
-      <w:proofErr w:type="spellStart"/>
-      <w:r>
-        <w:rPr>
-          <w:rFonts w:ascii="Consolas" w:hAnsi="Consolas"/>
-          <w:color w:val="000000"/>
-        </w:rPr>
-        <w:t>IServiceCollection</w:t>
-      </w:r>
-      <w:proofErr w:type="spellEnd"/>
-      <w:r>
-        <w:rPr>
-          <w:rFonts w:ascii="Consolas" w:hAnsi="Consolas"/>
-          <w:color w:val="000000"/>
-        </w:rPr>
-        <w:t> </w:t>
+        <w:t>(IServiceCollection </w:t>
       </w:r>
       <w:r>
         <w:rPr>
@@ -1112,7 +1011,6 @@
         </w:rPr>
         <w:t>      </w:t>
       </w:r>
-      <w:proofErr w:type="gramStart"/>
       <w:r>
         <w:rPr>
           <w:rFonts w:ascii="Consolas" w:hAnsi="Consolas" w:cs="Courier New"/>
@@ -1120,17 +1018,7 @@
           <w:highlight w:val="green"/>
           <w:lang w:val="en-US"/>
         </w:rPr>
-        <w:t>services.AddLocalization</w:t>
-      </w:r>
-      <w:proofErr w:type="gramEnd"/>
-      <w:r>
-        <w:rPr>
-          <w:rFonts w:ascii="Consolas" w:hAnsi="Consolas" w:cs="Courier New"/>
-          <w:color w:val="000000"/>
-          <w:highlight w:val="green"/>
-          <w:lang w:val="en-US"/>
-        </w:rPr>
-        <w:t>(</w:t>
+        <w:t>services.AddLocalization(</w:t>
       </w:r>
       <w:r>
         <w:rPr>
@@ -1216,17 +1104,7 @@
           <w:highlight w:val="green"/>
           <w:lang w:val="en-US"/>
         </w:rPr>
-        <w:t>      </w:t>
-      </w:r>
-      <w:proofErr w:type="gramStart"/>
-      <w:r>
-        <w:rPr>
-          <w:rFonts w:ascii="Consolas" w:hAnsi="Consolas" w:cs="Courier New"/>
-          <w:color w:val="000000"/>
-          <w:highlight w:val="green"/>
-          <w:lang w:val="en-US"/>
-        </w:rPr>
-        <w:t>services.</w:t>
+        <w:t>      services.</w:t>
       </w:r>
       <w:r>
         <w:rPr>
@@ -1235,17 +1113,7 @@
           <w:highlight w:val="cyan"/>
           <w:lang w:val="en-US"/>
         </w:rPr>
-        <w:t>AddControllersWithViews</w:t>
-      </w:r>
-      <w:proofErr w:type="gramEnd"/>
-      <w:r>
-        <w:rPr>
-          <w:rFonts w:ascii="Consolas" w:hAnsi="Consolas" w:cs="Courier New"/>
-          <w:color w:val="000000"/>
-          <w:highlight w:val="cyan"/>
-          <w:lang w:val="en-US"/>
-        </w:rPr>
-        <w:t>().AddRazorRuntimeCompilation()</w:t>
+        <w:t>AddControllersWithViews().AddRazorRuntimeCompilation()</w:t>
       </w:r>
     </w:p>
     <w:p>
@@ -1297,7 +1165,6 @@
         </w:rPr>
         <w:t>              </w:t>
       </w:r>
-      <w:proofErr w:type="gramStart"/>
       <w:r>
         <w:rPr>
           <w:rFonts w:ascii="Consolas" w:hAnsi="Consolas" w:cs="Courier New"/>
@@ -1305,48 +1172,7 @@
           <w:highlight w:val="green"/>
           <w:lang w:val="en-CA"/>
         </w:rPr>
-        <w:t>.</w:t>
-      </w:r>
-      <w:proofErr w:type="spellStart"/>
-      <w:r>
-        <w:rPr>
-          <w:rFonts w:ascii="Consolas" w:hAnsi="Consolas" w:cs="Courier New"/>
-          <w:color w:val="000000"/>
-          <w:highlight w:val="green"/>
-          <w:lang w:val="en-CA"/>
-        </w:rPr>
-        <w:t>AddViewLocalization</w:t>
-      </w:r>
-      <w:proofErr w:type="spellEnd"/>
-      <w:proofErr w:type="gramEnd"/>
-      <w:r>
-        <w:rPr>
-          <w:rFonts w:ascii="Consolas" w:hAnsi="Consolas" w:cs="Courier New"/>
-          <w:color w:val="000000"/>
-          <w:highlight w:val="green"/>
-          <w:lang w:val="en-CA"/>
-        </w:rPr>
-        <w:t>(</w:t>
-      </w:r>
-      <w:proofErr w:type="spellStart"/>
-      <w:r>
-        <w:rPr>
-          <w:rFonts w:ascii="Consolas" w:hAnsi="Consolas" w:cs="Courier New"/>
-          <w:color w:val="000000"/>
-          <w:highlight w:val="green"/>
-          <w:lang w:val="en-CA"/>
-        </w:rPr>
-        <w:t>LanguageViewLocationExpanderFormat.Suffix</w:t>
-      </w:r>
-      <w:proofErr w:type="spellEnd"/>
-      <w:r>
-        <w:rPr>
-          <w:rFonts w:ascii="Consolas" w:hAnsi="Consolas" w:cs="Courier New"/>
-          <w:color w:val="000000"/>
-          <w:highlight w:val="green"/>
-          <w:lang w:val="en-CA"/>
-        </w:rPr>
-        <w:t>)</w:t>
+        <w:t>.AddViewLocalization(LanguageViewLocationExpanderFormat.Suffix)</w:t>
       </w:r>
     </w:p>
     <w:p>
@@ -1395,38 +1221,7 @@
           <w:highlight w:val="green"/>
           <w:lang w:val="en-CA"/>
         </w:rPr>
-        <w:t>              </w:t>
-      </w:r>
-      <w:proofErr w:type="gramStart"/>
-      <w:r>
-        <w:rPr>
-          <w:rFonts w:ascii="Consolas" w:hAnsi="Consolas" w:cs="Courier New"/>
-          <w:color w:val="000000"/>
-          <w:highlight w:val="green"/>
-          <w:lang w:val="en-CA"/>
-        </w:rPr>
-        <w:t>.</w:t>
-      </w:r>
-      <w:proofErr w:type="spellStart"/>
-      <w:r>
-        <w:rPr>
-          <w:rFonts w:ascii="Consolas" w:hAnsi="Consolas" w:cs="Courier New"/>
-          <w:color w:val="000000"/>
-          <w:highlight w:val="green"/>
-          <w:lang w:val="en-CA"/>
-        </w:rPr>
-        <w:t>AddDataAnnotationsLocalization</w:t>
-      </w:r>
-      <w:proofErr w:type="spellEnd"/>
-      <w:proofErr w:type="gramEnd"/>
-      <w:r>
-        <w:rPr>
-          <w:rFonts w:ascii="Consolas" w:hAnsi="Consolas" w:cs="Courier New"/>
-          <w:color w:val="000000"/>
-          <w:highlight w:val="green"/>
-          <w:lang w:val="en-CA"/>
-        </w:rPr>
-        <w:t>();</w:t>
+        <w:t>              .AddDataAnnotationsLocalization();</w:t>
       </w:r>
     </w:p>
     <w:p>
@@ -1530,35 +1325,7 @@
           <w:color w:val="008000"/>
           <w:lang w:val="en-CA"/>
         </w:rPr>
-        <w:t>/</w:t>
-      </w:r>
-      <w:proofErr w:type="gramStart"/>
-      <w:r>
-        <w:rPr>
-          <w:rFonts w:ascii="Consolas" w:hAnsi="Consolas" w:cs="Courier New"/>
-          <w:color w:val="008000"/>
-          <w:lang w:val="en-CA"/>
-        </w:rPr>
-        <w:t>*.</w:t>
-      </w:r>
-      <w:proofErr w:type="spellStart"/>
-      <w:r>
-        <w:rPr>
-          <w:rFonts w:ascii="Consolas" w:hAnsi="Consolas" w:cs="Courier New"/>
-          <w:color w:val="008000"/>
-          <w:lang w:val="en-CA"/>
-        </w:rPr>
-        <w:t>AddDataAnnotationsLocalization</w:t>
-      </w:r>
-      <w:proofErr w:type="spellEnd"/>
-      <w:proofErr w:type="gramEnd"/>
-      <w:r>
-        <w:rPr>
-          <w:rFonts w:ascii="Consolas" w:hAnsi="Consolas" w:cs="Courier New"/>
-          <w:color w:val="008000"/>
-          <w:lang w:val="en-CA"/>
-        </w:rPr>
-        <w:t>(options =&gt; {</w:t>
+        <w:t>/*.AddDataAnnotationsLocalization(options =&gt; {</w:t>
       </w:r>
     </w:p>
     <w:p>
@@ -1606,25 +1373,7 @@
           <w:color w:val="008000"/>
           <w:lang w:val="en-CA"/>
         </w:rPr>
-        <w:t>             </w:t>
-      </w:r>
-      <w:proofErr w:type="gramStart"/>
-      <w:r>
-        <w:rPr>
-          <w:rFonts w:ascii="Consolas" w:hAnsi="Consolas" w:cs="Courier New"/>
-          <w:color w:val="008000"/>
-          <w:lang w:val="en-CA"/>
-        </w:rPr>
-        <w:t>options.DataAnnotationLocalizerProvider</w:t>
-      </w:r>
-      <w:proofErr w:type="gramEnd"/>
-      <w:r>
-        <w:rPr>
-          <w:rFonts w:ascii="Consolas" w:hAnsi="Consolas" w:cs="Courier New"/>
-          <w:color w:val="008000"/>
-          <w:lang w:val="en-CA"/>
-        </w:rPr>
-        <w:t> = (type, factory) =&gt;</w:t>
+        <w:t>             options.DataAnnotationLocalizerProvider = (type, factory) =&gt;</w:t>
       </w:r>
     </w:p>
     <w:p>
@@ -1672,63 +1421,7 @@
           <w:color w:val="008000"/>
           <w:lang w:val="en-CA"/>
         </w:rPr>
-        <w:t>                 </w:t>
-      </w:r>
-      <w:proofErr w:type="spellStart"/>
-      <w:proofErr w:type="gramStart"/>
-      <w:r>
-        <w:rPr>
-          <w:rFonts w:ascii="Consolas" w:hAnsi="Consolas" w:cs="Courier New"/>
-          <w:color w:val="008000"/>
-          <w:lang w:val="en-CA"/>
-        </w:rPr>
-        <w:t>factory.Create</w:t>
-      </w:r>
-      <w:proofErr w:type="spellEnd"/>
-      <w:proofErr w:type="gramEnd"/>
-      <w:r>
-        <w:rPr>
-          <w:rFonts w:ascii="Consolas" w:hAnsi="Consolas" w:cs="Courier New"/>
-          <w:color w:val="008000"/>
-          <w:lang w:val="en-CA"/>
-        </w:rPr>
-        <w:t>(</w:t>
-      </w:r>
-      <w:proofErr w:type="spellStart"/>
-      <w:r>
-        <w:rPr>
-          <w:rFonts w:ascii="Consolas" w:hAnsi="Consolas" w:cs="Courier New"/>
-          <w:color w:val="008000"/>
-          <w:lang w:val="en-CA"/>
-        </w:rPr>
-        <w:t>typeof</w:t>
-      </w:r>
-      <w:proofErr w:type="spellEnd"/>
-      <w:r>
-        <w:rPr>
-          <w:rFonts w:ascii="Consolas" w:hAnsi="Consolas" w:cs="Courier New"/>
-          <w:color w:val="008000"/>
-          <w:lang w:val="en-CA"/>
-        </w:rPr>
-        <w:t>(</w:t>
-      </w:r>
-      <w:proofErr w:type="spellStart"/>
-      <w:r>
-        <w:rPr>
-          <w:rFonts w:ascii="Consolas" w:hAnsi="Consolas" w:cs="Courier New"/>
-          <w:color w:val="008000"/>
-          <w:lang w:val="en-CA"/>
-        </w:rPr>
-        <w:t>SharedResource</w:t>
-      </w:r>
-      <w:proofErr w:type="spellEnd"/>
-      <w:r>
-        <w:rPr>
-          <w:rFonts w:ascii="Consolas" w:hAnsi="Consolas" w:cs="Courier New"/>
-          <w:color w:val="008000"/>
-          <w:lang w:val="en-CA"/>
-        </w:rPr>
-        <w:t>));</w:t>
+        <w:t>                 factory.Create(typeof(SharedResource));</w:t>
       </w:r>
     </w:p>
     <w:p>
@@ -1872,45 +1565,7 @@
           <w:color w:val="000000"/>
           <w:lang w:val="en-CA"/>
         </w:rPr>
-        <w:t>      </w:t>
-      </w:r>
-      <w:proofErr w:type="spellStart"/>
-      <w:proofErr w:type="gramStart"/>
-      <w:r>
-        <w:rPr>
-          <w:rFonts w:ascii="Consolas" w:hAnsi="Consolas" w:cs="Courier New"/>
-          <w:color w:val="000000"/>
-          <w:lang w:val="en-CA"/>
-        </w:rPr>
-        <w:t>services.Configure</w:t>
-      </w:r>
-      <w:proofErr w:type="spellEnd"/>
-      <w:proofErr w:type="gramEnd"/>
-      <w:r>
-        <w:rPr>
-          <w:rFonts w:ascii="Consolas" w:hAnsi="Consolas" w:cs="Courier New"/>
-          <w:color w:val="000000"/>
-          <w:lang w:val="en-CA"/>
-        </w:rPr>
-        <w:t>&lt;</w:t>
-      </w:r>
-      <w:proofErr w:type="spellStart"/>
-      <w:r>
-        <w:rPr>
-          <w:rFonts w:ascii="Consolas" w:hAnsi="Consolas" w:cs="Courier New"/>
-          <w:color w:val="000000"/>
-          <w:lang w:val="en-CA"/>
-        </w:rPr>
-        <w:t>RequestLocalizationOptions</w:t>
-      </w:r>
-      <w:proofErr w:type="spellEnd"/>
-      <w:r>
-        <w:rPr>
-          <w:rFonts w:ascii="Consolas" w:hAnsi="Consolas" w:cs="Courier New"/>
-          <w:color w:val="000000"/>
-          <w:lang w:val="en-CA"/>
-        </w:rPr>
-        <w:t>&gt;(</w:t>
+        <w:t>      services.Configure&lt;RequestLocalizationOptions&gt;(</w:t>
       </w:r>
       <w:r>
         <w:rPr>
@@ -2022,25 +1677,7 @@
           <w:color w:val="000000"/>
           <w:lang w:val="en-CA"/>
         </w:rPr>
-        <w:t>        </w:t>
-      </w:r>
-      <w:proofErr w:type="gramStart"/>
-      <w:r>
-        <w:rPr>
-          <w:rFonts w:ascii="Consolas" w:hAnsi="Consolas" w:cs="Courier New"/>
-          <w:color w:val="000000"/>
-          <w:lang w:val="en-CA"/>
-        </w:rPr>
-        <w:t>options.DefaultRequestCulture</w:t>
-      </w:r>
-      <w:proofErr w:type="gramEnd"/>
-      <w:r>
-        <w:rPr>
-          <w:rFonts w:ascii="Consolas" w:hAnsi="Consolas" w:cs="Courier New"/>
-          <w:color w:val="000000"/>
-          <w:lang w:val="en-CA"/>
-        </w:rPr>
-        <w:t> = </w:t>
+        <w:t>        options.DefaultRequestCulture = </w:t>
       </w:r>
       <w:r>
         <w:rPr>
@@ -2136,45 +1773,7 @@
           <w:color w:val="000000"/>
           <w:lang w:val="en-CA"/>
         </w:rPr>
-        <w:t>        </w:t>
-      </w:r>
-      <w:proofErr w:type="spellStart"/>
-      <w:proofErr w:type="gramStart"/>
-      <w:r>
-        <w:rPr>
-          <w:rFonts w:ascii="Consolas" w:hAnsi="Consolas" w:cs="Courier New"/>
-          <w:color w:val="000000"/>
-          <w:lang w:val="en-CA"/>
-        </w:rPr>
-        <w:t>options.SupportedCultures</w:t>
-      </w:r>
-      <w:proofErr w:type="spellEnd"/>
-      <w:proofErr w:type="gramEnd"/>
-      <w:r>
-        <w:rPr>
-          <w:rFonts w:ascii="Consolas" w:hAnsi="Consolas" w:cs="Courier New"/>
-          <w:color w:val="000000"/>
-          <w:lang w:val="en-CA"/>
-        </w:rPr>
-        <w:t> = </w:t>
-      </w:r>
-      <w:proofErr w:type="spellStart"/>
-      <w:r>
-        <w:rPr>
-          <w:rFonts w:ascii="Consolas" w:hAnsi="Consolas" w:cs="Courier New"/>
-          <w:color w:val="000000"/>
-          <w:lang w:val="en-CA"/>
-        </w:rPr>
-        <w:t>supportedCultures</w:t>
-      </w:r>
-      <w:proofErr w:type="spellEnd"/>
-      <w:r>
-        <w:rPr>
-          <w:rFonts w:ascii="Consolas" w:hAnsi="Consolas" w:cs="Courier New"/>
-          <w:color w:val="000000"/>
-          <w:lang w:val="en-CA"/>
-        </w:rPr>
-        <w:t>;</w:t>
+        <w:t>        options.SupportedCultures = supportedCultures;</w:t>
       </w:r>
     </w:p>
     <w:p>
@@ -2222,45 +1821,7 @@
           <w:color w:val="000000"/>
           <w:lang w:val="en-CA"/>
         </w:rPr>
-        <w:t>        </w:t>
-      </w:r>
-      <w:proofErr w:type="spellStart"/>
-      <w:proofErr w:type="gramStart"/>
-      <w:r>
-        <w:rPr>
-          <w:rFonts w:ascii="Consolas" w:hAnsi="Consolas" w:cs="Courier New"/>
-          <w:color w:val="000000"/>
-          <w:lang w:val="en-CA"/>
-        </w:rPr>
-        <w:t>options.SupportedUICultures</w:t>
-      </w:r>
-      <w:proofErr w:type="spellEnd"/>
-      <w:proofErr w:type="gramEnd"/>
-      <w:r>
-        <w:rPr>
-          <w:rFonts w:ascii="Consolas" w:hAnsi="Consolas" w:cs="Courier New"/>
-          <w:color w:val="000000"/>
-          <w:lang w:val="en-CA"/>
-        </w:rPr>
-        <w:t> = </w:t>
-      </w:r>
-      <w:proofErr w:type="spellStart"/>
-      <w:r>
-        <w:rPr>
-          <w:rFonts w:ascii="Consolas" w:hAnsi="Consolas" w:cs="Courier New"/>
-          <w:color w:val="000000"/>
-          <w:lang w:val="en-CA"/>
-        </w:rPr>
-        <w:t>supportedCultures</w:t>
-      </w:r>
-      <w:proofErr w:type="spellEnd"/>
-      <w:r>
-        <w:rPr>
-          <w:rFonts w:ascii="Consolas" w:hAnsi="Consolas" w:cs="Courier New"/>
-          <w:color w:val="000000"/>
-          <w:lang w:val="en-CA"/>
-        </w:rPr>
-        <w:t>;</w:t>
+        <w:t>        options.SupportedUICultures = supportedCultures;</w:t>
       </w:r>
     </w:p>
     <w:p>
@@ -2463,7 +2024,6 @@
           <w:color w:val="000000"/>
         </w:rPr>
       </w:pPr>
-      <w:proofErr w:type="gramStart"/>
       <w:r>
         <w:rPr>
           <w:rFonts w:ascii="Consolas" w:hAnsi="Consolas"/>
@@ -2471,7 +2031,6 @@
         </w:rPr>
         <w:t>public</w:t>
       </w:r>
-      <w:proofErr w:type="gramEnd"/>
       <w:r>
         <w:rPr>
           <w:rFonts w:ascii="Consolas" w:hAnsi="Consolas"/>
@@ -2596,23 +2155,7 @@
           <w:rFonts w:ascii="Consolas" w:hAnsi="Consolas"/>
           <w:color w:val="008000"/>
         </w:rPr>
-        <w:t>// TODO </w:t>
-      </w:r>
-      <w:proofErr w:type="gramStart"/>
-      <w:r>
-        <w:rPr>
-          <w:rFonts w:ascii="Consolas" w:hAnsi="Consolas"/>
-          <w:color w:val="008000"/>
-        </w:rPr>
-        <w:t>04:Récupération</w:t>
-      </w:r>
-      <w:proofErr w:type="gramEnd"/>
-      <w:r>
-        <w:rPr>
-          <w:rFonts w:ascii="Consolas" w:hAnsi="Consolas"/>
-          <w:color w:val="008000"/>
-        </w:rPr>
-        <w:t> des options de localisation </w:t>
+        <w:t>// TODO 04:Récupération des options de localisation </w:t>
       </w:r>
     </w:p>
     <w:p>
@@ -2678,27 +2221,7 @@
           <w:highlight w:val="green"/>
           <w:lang w:val="en-CA"/>
         </w:rPr>
-        <w:t> = </w:t>
-      </w:r>
-      <w:proofErr w:type="gramStart"/>
-      <w:r>
-        <w:rPr>
-          <w:rFonts w:ascii="Consolas" w:hAnsi="Consolas"/>
-          <w:color w:val="000000"/>
-          <w:highlight w:val="green"/>
-          <w:lang w:val="en-CA"/>
-        </w:rPr>
-        <w:t>app.ApplicationServices.GetService</w:t>
-      </w:r>
-      <w:proofErr w:type="gramEnd"/>
-      <w:r>
-        <w:rPr>
-          <w:rFonts w:ascii="Consolas" w:hAnsi="Consolas"/>
-          <w:color w:val="000000"/>
-          <w:highlight w:val="green"/>
-          <w:lang w:val="en-CA"/>
-        </w:rPr>
-        <w:t>&lt;IOptions&lt;RequestLocalizationOptions&gt;&gt;();</w:t>
+        <w:t> = app.ApplicationServices.GetService&lt;IOptions&lt;RequestLocalizationOptions&gt;&gt;();</w:t>
       </w:r>
     </w:p>
     <w:p>
@@ -2729,49 +2252,7 @@
           <w:highlight w:val="green"/>
           <w:lang w:val="en-CA"/>
         </w:rPr>
-        <w:t>      </w:t>
-      </w:r>
-      <w:proofErr w:type="spellStart"/>
-      <w:proofErr w:type="gramStart"/>
-      <w:r>
-        <w:rPr>
-          <w:rFonts w:ascii="Consolas" w:hAnsi="Consolas"/>
-          <w:color w:val="000000"/>
-          <w:highlight w:val="green"/>
-          <w:lang w:val="en-CA"/>
-        </w:rPr>
-        <w:t>app.UseRequestLocalization</w:t>
-      </w:r>
-      <w:proofErr w:type="spellEnd"/>
-      <w:proofErr w:type="gramEnd"/>
-      <w:r>
-        <w:rPr>
-          <w:rFonts w:ascii="Consolas" w:hAnsi="Consolas"/>
-          <w:color w:val="000000"/>
-          <w:highlight w:val="green"/>
-          <w:lang w:val="en-CA"/>
-        </w:rPr>
-        <w:t>(</w:t>
-      </w:r>
-      <w:proofErr w:type="spellStart"/>
-      <w:r>
-        <w:rPr>
-          <w:rFonts w:ascii="Consolas" w:hAnsi="Consolas"/>
-          <w:color w:val="000000"/>
-          <w:highlight w:val="green"/>
-          <w:lang w:val="en-CA"/>
-        </w:rPr>
-        <w:t>locOptions.Value</w:t>
-      </w:r>
-      <w:proofErr w:type="spellEnd"/>
-      <w:r>
-        <w:rPr>
-          <w:rFonts w:ascii="Consolas" w:hAnsi="Consolas"/>
-          <w:color w:val="000000"/>
-          <w:highlight w:val="green"/>
-          <w:lang w:val="en-CA"/>
-        </w:rPr>
-        <w:t>);</w:t>
+        <w:t>      app.UseRequestLocalization(locOptions.Value);</w:t>
       </w:r>
     </w:p>
     <w:p>
@@ -2877,27 +2358,7 @@
           <w:color w:val="000000"/>
           <w:lang w:val="en-CA"/>
         </w:rPr>
-        <w:t> (</w:t>
-      </w:r>
-      <w:proofErr w:type="spellStart"/>
-      <w:proofErr w:type="gramStart"/>
-      <w:r>
-        <w:rPr>
-          <w:rFonts w:ascii="Consolas" w:hAnsi="Consolas"/>
-          <w:color w:val="000000"/>
-          <w:lang w:val="en-CA"/>
-        </w:rPr>
-        <w:t>env.IsDevelopment</w:t>
-      </w:r>
-      <w:proofErr w:type="spellEnd"/>
-      <w:proofErr w:type="gramEnd"/>
-      <w:r>
-        <w:rPr>
-          <w:rFonts w:ascii="Consolas" w:hAnsi="Consolas"/>
-          <w:color w:val="000000"/>
-          <w:lang w:val="en-CA"/>
-        </w:rPr>
-        <w:t>())</w:t>
+        <w:t> (env.IsDevelopment())</w:t>
       </w:r>
     </w:p>
     <w:p>
@@ -2957,27 +2418,7 @@
           <w:color w:val="000000"/>
           <w:lang w:val="en-CA"/>
         </w:rPr>
-        <w:t>        </w:t>
-      </w:r>
-      <w:proofErr w:type="spellStart"/>
-      <w:proofErr w:type="gramStart"/>
-      <w:r>
-        <w:rPr>
-          <w:rFonts w:ascii="Consolas" w:hAnsi="Consolas"/>
-          <w:color w:val="000000"/>
-          <w:lang w:val="en-CA"/>
-        </w:rPr>
-        <w:t>app.UseDeveloperExceptionPage</w:t>
-      </w:r>
-      <w:proofErr w:type="spellEnd"/>
-      <w:proofErr w:type="gramEnd"/>
-      <w:r>
-        <w:rPr>
-          <w:rFonts w:ascii="Consolas" w:hAnsi="Consolas"/>
-          <w:color w:val="000000"/>
-          <w:lang w:val="en-CA"/>
-        </w:rPr>
-        <w:t>();</w:t>
+        <w:t>        app.UseDeveloperExceptionPage();</w:t>
       </w:r>
     </w:p>
     <w:p>
@@ -3051,23 +2492,7 @@
         <w:t xml:space="preserve">Dans </w:t>
       </w:r>
       <w:r>
-        <w:t xml:space="preserve">la </w:t>
-      </w:r>
-      <w:proofErr w:type="spellStart"/>
-      <w:r>
-        <w:t>View</w:t>
-      </w:r>
-      <w:proofErr w:type="spellEnd"/>
-      <w:r>
-        <w:t xml:space="preserve"> </w:t>
-      </w:r>
-      <w:proofErr w:type="spellStart"/>
-      <w:r>
-        <w:t>Shared</w:t>
-      </w:r>
-      <w:proofErr w:type="spellEnd"/>
-      <w:r>
-        <w:t>,</w:t>
+        <w:t>la View Shared,</w:t>
       </w:r>
       <w:r>
         <w:t xml:space="preserve"> </w:t>
@@ -3077,27 +2502,10 @@
           <w:b/>
           <w:bCs/>
         </w:rPr>
-        <w:t>_</w:t>
-      </w:r>
-      <w:proofErr w:type="spellStart"/>
-      <w:r>
-        <w:rPr>
-          <w:b/>
-          <w:bCs/>
-        </w:rPr>
-        <w:t>ViewImports.cshtml</w:t>
-      </w:r>
-      <w:proofErr w:type="spellEnd"/>
-      <w:r>
-        <w:t xml:space="preserve">, ajoutez les </w:t>
-      </w:r>
-      <w:proofErr w:type="spellStart"/>
-      <w:r>
-        <w:t>TagHelpers</w:t>
-      </w:r>
-      <w:proofErr w:type="spellEnd"/>
-      <w:r>
-        <w:t xml:space="preserve"> de localisation et inject</w:t>
+        <w:t>_ViewImports.cshtml</w:t>
+      </w:r>
+      <w:r>
+        <w:t>, ajoutez les TagHelpers de localisation et inject</w:t>
       </w:r>
       <w:r>
         <w:t>ez le service qui permet d</w:t>
@@ -3109,42 +2517,16 @@
         <w:t xml:space="preserve"> et partagées</w:t>
       </w:r>
       <w:r>
-        <w:t xml:space="preserve"> (</w:t>
-      </w:r>
-      <w:proofErr w:type="spellStart"/>
-      <w:r>
-        <w:t>Locals</w:t>
-      </w:r>
-      <w:proofErr w:type="spellEnd"/>
-      <w:r>
-        <w:t>/</w:t>
-      </w:r>
-      <w:proofErr w:type="spellStart"/>
-      <w:r>
-        <w:t>shared</w:t>
-      </w:r>
-      <w:proofErr w:type="spellEnd"/>
-      <w:r>
-        <w:t xml:space="preserve"> </w:t>
-      </w:r>
-      <w:proofErr w:type="spellStart"/>
-      <w:r>
-        <w:t>Resources</w:t>
-      </w:r>
-      <w:proofErr w:type="spellEnd"/>
-      <w:r>
-        <w:t xml:space="preserve">) pour afficher </w:t>
-      </w:r>
-      <w:proofErr w:type="gramStart"/>
-      <w:r>
-        <w:t>l</w:t>
-      </w:r>
-      <w:r>
-        <w:t>a éléments</w:t>
-      </w:r>
-      <w:proofErr w:type="gramEnd"/>
-      <w:r>
-        <w:t xml:space="preserve"> avec la bonne langue</w:t>
+        <w:t xml:space="preserve"> (Locals</w:t>
+      </w:r>
+      <w:r>
+        <w:t>/shared</w:t>
+      </w:r>
+      <w:r>
+        <w:t xml:space="preserve"> Resources) pour afficher l</w:t>
+      </w:r>
+      <w:r>
+        <w:t>a éléments avec la bonne langue</w:t>
       </w:r>
     </w:p>
     <w:p>
@@ -3212,7 +2594,6 @@
         </w:rPr>
         <w:t> </w:t>
       </w:r>
-      <w:proofErr w:type="spellStart"/>
       <w:r>
         <w:rPr>
           <w:rFonts w:ascii="Consolas" w:hAnsi="Consolas"/>
@@ -3222,7 +2603,6 @@
         </w:rPr>
         <w:t>ZombieParty</w:t>
       </w:r>
-      <w:proofErr w:type="spellEnd"/>
     </w:p>
     <w:p>
       <w:pPr>
@@ -3269,7 +2649,6 @@
         </w:rPr>
         <w:t> </w:t>
       </w:r>
-      <w:proofErr w:type="spellStart"/>
       <w:r>
         <w:rPr>
           <w:rFonts w:ascii="Consolas" w:hAnsi="Consolas"/>
@@ -3288,7 +2667,6 @@
         </w:rPr>
         <w:t>Models</w:t>
       </w:r>
-      <w:proofErr w:type="spellEnd"/>
     </w:p>
     <w:p>
       <w:pPr>
@@ -3333,21 +2711,8 @@
           <w:sz w:val="22"/>
           <w:szCs w:val="22"/>
         </w:rPr>
-        <w:t> </w:t>
-      </w:r>
-      <w:proofErr w:type="spellStart"/>
-      <w:proofErr w:type="gramStart"/>
-      <w:r>
-        <w:rPr>
-          <w:rFonts w:ascii="Consolas" w:hAnsi="Consolas"/>
-          <w:color w:val="A31515"/>
-          <w:sz w:val="22"/>
-          <w:szCs w:val="22"/>
-        </w:rPr>
-        <w:t>Microsoft.AspNetCore.Mvc.TagHelpers</w:t>
-      </w:r>
-      <w:proofErr w:type="spellEnd"/>
-      <w:proofErr w:type="gramEnd"/>
+        <w:t> Microsoft.AspNetCore.Mvc.TagHelpers</w:t>
+      </w:r>
     </w:p>
     <w:p>
       <w:pPr>
@@ -3392,19 +2757,8 @@
           <w:sz w:val="22"/>
           <w:szCs w:val="22"/>
         </w:rPr>
-        <w:t> </w:t>
-      </w:r>
-      <w:proofErr w:type="gramStart"/>
-      <w:r>
-        <w:rPr>
-          <w:rFonts w:ascii="Consolas" w:hAnsi="Consolas"/>
-          <w:color w:val="A31515"/>
-          <w:sz w:val="22"/>
-          <w:szCs w:val="22"/>
-        </w:rPr>
-        <w:t>Microsoft.AspNetCore.Mvc.TagHelpers</w:t>
-      </w:r>
-      <w:proofErr w:type="gramEnd"/>
+        <w:t> Microsoft.AspNetCore.Mvc.TagHelpers</w:t>
+      </w:r>
       <w:r>
         <w:rPr>
           <w:rFonts w:ascii="Consolas" w:hAnsi="Consolas"/>
@@ -3464,22 +2818,8 @@
           <w:szCs w:val="22"/>
           <w:highlight w:val="green"/>
         </w:rPr>
-        <w:t> </w:t>
-      </w:r>
-      <w:proofErr w:type="spellStart"/>
-      <w:proofErr w:type="gramStart"/>
-      <w:r>
-        <w:rPr>
-          <w:rFonts w:ascii="Consolas" w:hAnsi="Consolas"/>
-          <w:color w:val="000000"/>
-          <w:sz w:val="22"/>
-          <w:szCs w:val="22"/>
-          <w:highlight w:val="green"/>
-        </w:rPr>
-        <w:t>Microsoft.AspNetCore.Mvc.Localization</w:t>
-      </w:r>
-      <w:proofErr w:type="spellEnd"/>
-      <w:proofErr w:type="gramEnd"/>
+        <w:t> Microsoft.AspNetCore.Mvc.Localization</w:t>
+      </w:r>
     </w:p>
     <w:p>
       <w:pPr>
@@ -3518,31 +2858,8 @@
           <w:szCs w:val="22"/>
           <w:highlight w:val="green"/>
         </w:rPr>
-        <w:t> </w:t>
-      </w:r>
-      <w:proofErr w:type="spellStart"/>
-      <w:r>
-        <w:rPr>
-          <w:rFonts w:ascii="Consolas" w:hAnsi="Consolas"/>
-          <w:color w:val="000000"/>
-          <w:sz w:val="22"/>
-          <w:szCs w:val="22"/>
-          <w:highlight w:val="green"/>
-        </w:rPr>
-        <w:t>IViewLocalizer</w:t>
-      </w:r>
-      <w:proofErr w:type="spellEnd"/>
-      <w:r>
-        <w:rPr>
-          <w:rFonts w:ascii="Consolas" w:hAnsi="Consolas"/>
-          <w:color w:val="000000"/>
-          <w:sz w:val="22"/>
-          <w:szCs w:val="22"/>
-          <w:highlight w:val="green"/>
-        </w:rPr>
-        <w:t> </w:t>
-      </w:r>
-      <w:proofErr w:type="spellStart"/>
+        <w:t> IViewLocalizer </w:t>
+      </w:r>
       <w:r>
         <w:rPr>
           <w:rFonts w:ascii="Consolas" w:hAnsi="Consolas"/>
@@ -3553,7 +2870,6 @@
         </w:rPr>
         <w:t>Locals</w:t>
       </w:r>
-      <w:proofErr w:type="spellEnd"/>
     </w:p>
     <w:p>
       <w:pPr>
@@ -3581,64 +2897,8 @@
           <w:szCs w:val="22"/>
           <w:highlight w:val="green"/>
         </w:rPr>
-        <w:t xml:space="preserve">@inject </w:t>
-      </w:r>
-      <w:proofErr w:type="spellStart"/>
-      <w:r>
-        <w:rPr>
-          <w:rFonts w:ascii="Consolas" w:hAnsi="Consolas" w:cs="Consolas"/>
-          <w:color w:val="000000"/>
-          <w:sz w:val="22"/>
-          <w:szCs w:val="22"/>
-          <w:highlight w:val="green"/>
-        </w:rPr>
-        <w:t>IHtmlLocalizer</w:t>
-      </w:r>
-      <w:proofErr w:type="spellEnd"/>
-      <w:r>
-        <w:rPr>
-          <w:rFonts w:ascii="Consolas" w:hAnsi="Consolas" w:cs="Consolas"/>
-          <w:color w:val="000000"/>
-          <w:sz w:val="22"/>
-          <w:szCs w:val="22"/>
-          <w:highlight w:val="green"/>
-        </w:rPr>
-        <w:t>&lt;</w:t>
-      </w:r>
-      <w:proofErr w:type="spellStart"/>
-      <w:r>
-        <w:rPr>
-          <w:rFonts w:ascii="Consolas" w:hAnsi="Consolas" w:cs="Consolas"/>
-          <w:color w:val="000000"/>
-          <w:sz w:val="22"/>
-          <w:szCs w:val="22"/>
-          <w:highlight w:val="green"/>
-        </w:rPr>
-        <w:t>SharedResource</w:t>
-      </w:r>
-      <w:proofErr w:type="spellEnd"/>
-      <w:r>
-        <w:rPr>
-          <w:rFonts w:ascii="Consolas" w:hAnsi="Consolas" w:cs="Consolas"/>
-          <w:color w:val="000000"/>
-          <w:sz w:val="22"/>
-          <w:szCs w:val="22"/>
-          <w:highlight w:val="green"/>
-        </w:rPr>
-        <w:t xml:space="preserve">&gt; </w:t>
-      </w:r>
-      <w:proofErr w:type="spellStart"/>
-      <w:r>
-        <w:rPr>
-          <w:rFonts w:ascii="Consolas" w:hAnsi="Consolas" w:cs="Consolas"/>
-          <w:color w:val="000000"/>
-          <w:sz w:val="22"/>
-          <w:szCs w:val="22"/>
-          <w:highlight w:val="green"/>
-        </w:rPr>
-        <w:t>SharedLocals</w:t>
-      </w:r>
-      <w:proofErr w:type="spellEnd"/>
+        <w:t>@inject IHtmlLocalizer&lt;SharedResource&gt; SharedLocals</w:t>
+      </w:r>
     </w:p>
     <w:p/>
     <w:p>
@@ -3659,15 +2919,7 @@
         <w:spacing w:before="0" w:after="160" w:line="259" w:lineRule="auto"/>
       </w:pPr>
       <w:r>
-        <w:t xml:space="preserve">Dans </w:t>
-      </w:r>
-      <w:proofErr w:type="spellStart"/>
-      <w:r>
-        <w:t>Gitkraken</w:t>
-      </w:r>
-      <w:proofErr w:type="spellEnd"/>
-      <w:r>
-        <w:t>, assurez-vous d'être dans le bon dossier/repo et sur la bonne branche</w:t>
+        <w:t>Dans Gitkraken, assurez-vous d'être dans le bon dossier/repo et sur la bonne branche</w:t>
       </w:r>
     </w:p>
     <w:p>
@@ -3682,21 +2934,12 @@
       <w:r>
         <w:t xml:space="preserve">Cliquez sur </w:t>
       </w:r>
-      <w:proofErr w:type="spellStart"/>
       <w:r>
         <w:rPr>
           <w:b/>
           <w:bCs/>
         </w:rPr>
-        <w:t>View</w:t>
-      </w:r>
-      <w:proofErr w:type="spellEnd"/>
-      <w:r>
-        <w:rPr>
-          <w:b/>
-          <w:bCs/>
-        </w:rPr>
-        <w:t xml:space="preserve"> changes</w:t>
+        <w:t>View changes</w:t>
       </w:r>
     </w:p>
     <w:p>
@@ -3709,15 +2952,7 @@
         <w:spacing w:before="0" w:after="160" w:line="259" w:lineRule="auto"/>
       </w:pPr>
       <w:r>
-        <w:t xml:space="preserve">Validez </w:t>
-      </w:r>
-      <w:proofErr w:type="gramStart"/>
-      <w:r>
-        <w:t>les modification</w:t>
-      </w:r>
-      <w:proofErr w:type="gramEnd"/>
-      <w:r>
-        <w:t xml:space="preserve">: cliquez sur </w:t>
+        <w:t xml:space="preserve">Validez les modification: cliquez sur </w:t>
       </w:r>
       <w:r>
         <w:rPr>
@@ -3829,7 +3064,6 @@
       <w:r>
         <w:t xml:space="preserve"> les modifications sur le repo en ligne </w:t>
       </w:r>
-      <w:proofErr w:type="spellStart"/>
       <w:r>
         <w:rPr>
           <w:b/>
@@ -3837,7 +3071,6 @@
         </w:rPr>
         <w:t>Remote</w:t>
       </w:r>
-      <w:proofErr w:type="spellEnd"/>
       <w:r>
         <w:t xml:space="preserve">: cliquez sur </w:t>
       </w:r>
@@ -3935,33 +3168,18 @@
       <w:r>
         <w:t xml:space="preserve">Dans le projet MVC, dans </w:t>
       </w:r>
-      <w:proofErr w:type="spellStart"/>
       <w:r>
         <w:t>Shared</w:t>
       </w:r>
-      <w:proofErr w:type="spellEnd"/>
       <w:r>
         <w:t xml:space="preserve">, créez une nouvelle </w:t>
       </w:r>
       <w:r>
-        <w:t xml:space="preserve">Partial </w:t>
-      </w:r>
-      <w:proofErr w:type="spellStart"/>
-      <w:r>
-        <w:t>View</w:t>
-      </w:r>
-      <w:proofErr w:type="spellEnd"/>
-      <w:r>
-        <w:t xml:space="preserve"> appelée </w:t>
-      </w:r>
-      <w:r>
-        <w:t>_</w:t>
-      </w:r>
-      <w:proofErr w:type="spellStart"/>
-      <w:r>
-        <w:t>SelectLanguage</w:t>
-      </w:r>
-      <w:proofErr w:type="spellEnd"/>
+        <w:t xml:space="preserve">Partial View appelée </w:t>
+      </w:r>
+      <w:r>
+        <w:t>_SelectLanguage</w:t>
+      </w:r>
       <w:r>
         <w:t xml:space="preserve"> </w:t>
       </w:r>
@@ -4018,21 +3236,8 @@
           <w:sz w:val="19"/>
           <w:szCs w:val="19"/>
         </w:rPr>
-        <w:t xml:space="preserve"> </w:t>
-      </w:r>
-      <w:proofErr w:type="spellStart"/>
-      <w:proofErr w:type="gramStart"/>
-      <w:r>
-        <w:rPr>
-          <w:rFonts w:ascii="Consolas" w:hAnsi="Consolas" w:cs="Consolas"/>
-          <w:color w:val="000000"/>
-          <w:sz w:val="19"/>
-          <w:szCs w:val="19"/>
-        </w:rPr>
-        <w:t>Microsoft.AspNetCore.Builder</w:t>
-      </w:r>
-      <w:proofErr w:type="spellEnd"/>
-      <w:proofErr w:type="gramEnd"/>
+        <w:t xml:space="preserve"> Microsoft.AspNetCore.Builder</w:t>
+      </w:r>
     </w:p>
     <w:p>
       <w:pPr>
@@ -4080,21 +3285,8 @@
           <w:sz w:val="19"/>
           <w:szCs w:val="19"/>
         </w:rPr>
-        <w:t xml:space="preserve"> </w:t>
-      </w:r>
-      <w:proofErr w:type="spellStart"/>
-      <w:proofErr w:type="gramStart"/>
-      <w:r>
-        <w:rPr>
-          <w:rFonts w:ascii="Consolas" w:hAnsi="Consolas" w:cs="Consolas"/>
-          <w:color w:val="000000"/>
-          <w:sz w:val="19"/>
-          <w:szCs w:val="19"/>
-        </w:rPr>
-        <w:t>Microsoft.AspNetCore.Mvc.Localization</w:t>
-      </w:r>
-      <w:proofErr w:type="spellEnd"/>
-      <w:proofErr w:type="gramEnd"/>
+        <w:t xml:space="preserve"> Microsoft.AspNetCore.Mvc.Localization</w:t>
+      </w:r>
     </w:p>
     <w:p>
       <w:pPr>
@@ -4142,21 +3334,8 @@
           <w:sz w:val="19"/>
           <w:szCs w:val="19"/>
         </w:rPr>
-        <w:t xml:space="preserve"> </w:t>
-      </w:r>
-      <w:proofErr w:type="spellStart"/>
-      <w:proofErr w:type="gramStart"/>
-      <w:r>
-        <w:rPr>
-          <w:rFonts w:ascii="Consolas" w:hAnsi="Consolas" w:cs="Consolas"/>
-          <w:color w:val="000000"/>
-          <w:sz w:val="19"/>
-          <w:szCs w:val="19"/>
-        </w:rPr>
-        <w:t>Microsoft.Extensions.Options</w:t>
-      </w:r>
-      <w:proofErr w:type="spellEnd"/>
-      <w:proofErr w:type="gramEnd"/>
+        <w:t xml:space="preserve"> Microsoft.Extensions.Options</w:t>
+      </w:r>
     </w:p>
     <w:p>
       <w:pPr>
@@ -4198,64 +3377,8 @@
           <w:szCs w:val="19"/>
           <w:lang w:val="en-CA"/>
         </w:rPr>
-        <w:t xml:space="preserve"> </w:t>
-      </w:r>
-      <w:proofErr w:type="spellStart"/>
-      <w:r>
-        <w:rPr>
-          <w:rFonts w:ascii="Consolas" w:hAnsi="Consolas" w:cs="Consolas"/>
-          <w:color w:val="000000"/>
-          <w:sz w:val="19"/>
-          <w:szCs w:val="19"/>
-          <w:lang w:val="en-CA"/>
-        </w:rPr>
-        <w:t>IOptions</w:t>
-      </w:r>
-      <w:proofErr w:type="spellEnd"/>
-      <w:r>
-        <w:rPr>
-          <w:rFonts w:ascii="Consolas" w:hAnsi="Consolas" w:cs="Consolas"/>
-          <w:color w:val="000000"/>
-          <w:sz w:val="19"/>
-          <w:szCs w:val="19"/>
-          <w:lang w:val="en-CA"/>
-        </w:rPr>
-        <w:t>&lt;</w:t>
-      </w:r>
-      <w:proofErr w:type="spellStart"/>
-      <w:r>
-        <w:rPr>
-          <w:rFonts w:ascii="Consolas" w:hAnsi="Consolas" w:cs="Consolas"/>
-          <w:color w:val="000000"/>
-          <w:sz w:val="19"/>
-          <w:szCs w:val="19"/>
-          <w:lang w:val="en-CA"/>
-        </w:rPr>
-        <w:t>RequestLocalizationOptions</w:t>
-      </w:r>
-      <w:proofErr w:type="spellEnd"/>
-      <w:r>
-        <w:rPr>
-          <w:rFonts w:ascii="Consolas" w:hAnsi="Consolas" w:cs="Consolas"/>
-          <w:color w:val="000000"/>
-          <w:sz w:val="19"/>
-          <w:szCs w:val="19"/>
-          <w:lang w:val="en-CA"/>
-        </w:rPr>
-        <w:t xml:space="preserve">&gt; </w:t>
-      </w:r>
-      <w:proofErr w:type="spellStart"/>
-      <w:r>
-        <w:rPr>
-          <w:rFonts w:ascii="Consolas" w:hAnsi="Consolas" w:cs="Consolas"/>
-          <w:color w:val="000000"/>
-          <w:sz w:val="19"/>
-          <w:szCs w:val="19"/>
-          <w:lang w:val="en-CA"/>
-        </w:rPr>
-        <w:t>LocOptions</w:t>
-      </w:r>
-      <w:proofErr w:type="spellEnd"/>
+        <w:t xml:space="preserve"> IOptions&lt;RequestLocalizationOptions&gt; LocOptions</w:t>
+      </w:r>
     </w:p>
     <w:p>
       <w:pPr>
@@ -4339,51 +3462,7 @@
           <w:szCs w:val="19"/>
           <w:lang w:val="en-CA"/>
         </w:rPr>
-        <w:t xml:space="preserve"> </w:t>
-      </w:r>
-      <w:proofErr w:type="spellStart"/>
-      <w:r>
-        <w:rPr>
-          <w:rFonts w:ascii="Consolas" w:hAnsi="Consolas" w:cs="Consolas"/>
-          <w:color w:val="000000"/>
-          <w:sz w:val="19"/>
-          <w:szCs w:val="19"/>
-          <w:lang w:val="en-CA"/>
-        </w:rPr>
-        <w:t>requestCulture</w:t>
-      </w:r>
-      <w:proofErr w:type="spellEnd"/>
-      <w:r>
-        <w:rPr>
-          <w:rFonts w:ascii="Consolas" w:hAnsi="Consolas" w:cs="Consolas"/>
-          <w:color w:val="000000"/>
-          <w:sz w:val="19"/>
-          <w:szCs w:val="19"/>
-          <w:lang w:val="en-CA"/>
-        </w:rPr>
-        <w:t xml:space="preserve"> = </w:t>
-      </w:r>
-      <w:proofErr w:type="gramStart"/>
-      <w:r>
-        <w:rPr>
-          <w:rFonts w:ascii="Consolas" w:hAnsi="Consolas" w:cs="Consolas"/>
-          <w:color w:val="000000"/>
-          <w:sz w:val="19"/>
-          <w:szCs w:val="19"/>
-          <w:lang w:val="en-CA"/>
-        </w:rPr>
-        <w:t>Context.Features.Get&lt;Microsoft.AspNetCore</w:t>
-      </w:r>
-      <w:proofErr w:type="gramEnd"/>
-      <w:r>
-        <w:rPr>
-          <w:rFonts w:ascii="Consolas" w:hAnsi="Consolas" w:cs="Consolas"/>
-          <w:color w:val="000000"/>
-          <w:sz w:val="19"/>
-          <w:szCs w:val="19"/>
-          <w:lang w:val="en-CA"/>
-        </w:rPr>
-        <w:t>.Localization.IRequestCultureFeature&gt;();</w:t>
+        <w:t xml:space="preserve"> requestCulture = Context.Features.Get&lt;Microsoft.AspNetCore.Localization.IRequestCultureFeature&gt;();</w:t>
       </w:r>
     </w:p>
     <w:p>
@@ -4435,44 +3514,8 @@
           <w:szCs w:val="19"/>
           <w:lang w:val="en-CA"/>
         </w:rPr>
-        <w:t xml:space="preserve"> </w:t>
-      </w:r>
-      <w:proofErr w:type="spellStart"/>
-      <w:r>
-        <w:rPr>
-          <w:rFonts w:ascii="Consolas" w:hAnsi="Consolas" w:cs="Consolas"/>
-          <w:color w:val="000000"/>
-          <w:sz w:val="19"/>
-          <w:szCs w:val="19"/>
-          <w:lang w:val="en-CA"/>
-        </w:rPr>
-        <w:t>cultureItems</w:t>
-      </w:r>
-      <w:proofErr w:type="spellEnd"/>
-      <w:r>
-        <w:rPr>
-          <w:rFonts w:ascii="Consolas" w:hAnsi="Consolas" w:cs="Consolas"/>
-          <w:color w:val="000000"/>
-          <w:sz w:val="19"/>
-          <w:szCs w:val="19"/>
-          <w:lang w:val="en-CA"/>
-        </w:rPr>
-        <w:t xml:space="preserve"> = </w:t>
-      </w:r>
-      <w:proofErr w:type="spellStart"/>
-      <w:proofErr w:type="gramStart"/>
-      <w:r>
-        <w:rPr>
-          <w:rFonts w:ascii="Consolas" w:hAnsi="Consolas" w:cs="Consolas"/>
-          <w:color w:val="000000"/>
-          <w:sz w:val="19"/>
-          <w:szCs w:val="19"/>
-          <w:lang w:val="en-CA"/>
-        </w:rPr>
-        <w:t>LocOptions.Value.SupportedUICultures</w:t>
-      </w:r>
-      <w:proofErr w:type="spellEnd"/>
-      <w:proofErr w:type="gramEnd"/>
+        <w:t xml:space="preserve"> cultureItems = LocOptions.Value.SupportedUICultures</w:t>
+      </w:r>
     </w:p>
     <w:p>
       <w:pPr>
@@ -4503,29 +3546,7 @@
           <w:szCs w:val="19"/>
           <w:lang w:val="en-CA"/>
         </w:rPr>
-        <w:t xml:space="preserve">        </w:t>
-      </w:r>
-      <w:proofErr w:type="gramStart"/>
-      <w:r>
-        <w:rPr>
-          <w:rFonts w:ascii="Consolas" w:hAnsi="Consolas" w:cs="Consolas"/>
-          <w:color w:val="000000"/>
-          <w:sz w:val="19"/>
-          <w:szCs w:val="19"/>
-          <w:lang w:val="en-CA"/>
-        </w:rPr>
-        <w:t>.Select</w:t>
-      </w:r>
-      <w:proofErr w:type="gramEnd"/>
-      <w:r>
-        <w:rPr>
-          <w:rFonts w:ascii="Consolas" w:hAnsi="Consolas" w:cs="Consolas"/>
-          <w:color w:val="000000"/>
-          <w:sz w:val="19"/>
-          <w:szCs w:val="19"/>
-          <w:lang w:val="en-CA"/>
-        </w:rPr>
-        <w:t xml:space="preserve">(c =&gt; </w:t>
+        <w:t xml:space="preserve">        .Select(c =&gt; </w:t>
       </w:r>
       <w:r>
         <w:rPr>
@@ -4545,73 +3566,7 @@
           <w:szCs w:val="19"/>
           <w:lang w:val="en-CA"/>
         </w:rPr>
-        <w:t xml:space="preserve"> </w:t>
-      </w:r>
-      <w:proofErr w:type="spellStart"/>
-      <w:r>
-        <w:rPr>
-          <w:rFonts w:ascii="Consolas" w:hAnsi="Consolas" w:cs="Consolas"/>
-          <w:color w:val="000000"/>
-          <w:sz w:val="19"/>
-          <w:szCs w:val="19"/>
-          <w:lang w:val="en-CA"/>
-        </w:rPr>
-        <w:t>SelectListItem</w:t>
-      </w:r>
-      <w:proofErr w:type="spellEnd"/>
-      <w:r>
-        <w:rPr>
-          <w:rFonts w:ascii="Consolas" w:hAnsi="Consolas" w:cs="Consolas"/>
-          <w:color w:val="000000"/>
-          <w:sz w:val="19"/>
-          <w:szCs w:val="19"/>
-          <w:lang w:val="en-CA"/>
-        </w:rPr>
-        <w:t xml:space="preserve"> { Value = </w:t>
-      </w:r>
-      <w:proofErr w:type="spellStart"/>
-      <w:r>
-        <w:rPr>
-          <w:rFonts w:ascii="Consolas" w:hAnsi="Consolas" w:cs="Consolas"/>
-          <w:color w:val="000000"/>
-          <w:sz w:val="19"/>
-          <w:szCs w:val="19"/>
-          <w:lang w:val="en-CA"/>
-        </w:rPr>
-        <w:t>c.Name</w:t>
-      </w:r>
-      <w:proofErr w:type="spellEnd"/>
-      <w:r>
-        <w:rPr>
-          <w:rFonts w:ascii="Consolas" w:hAnsi="Consolas" w:cs="Consolas"/>
-          <w:color w:val="000000"/>
-          <w:sz w:val="19"/>
-          <w:szCs w:val="19"/>
-          <w:lang w:val="en-CA"/>
-        </w:rPr>
-        <w:t xml:space="preserve">, Text = </w:t>
-      </w:r>
-      <w:proofErr w:type="spellStart"/>
-      <w:r>
-        <w:rPr>
-          <w:rFonts w:ascii="Consolas" w:hAnsi="Consolas" w:cs="Consolas"/>
-          <w:color w:val="000000"/>
-          <w:sz w:val="19"/>
-          <w:szCs w:val="19"/>
-          <w:lang w:val="en-CA"/>
-        </w:rPr>
-        <w:t>c.NativeName</w:t>
-      </w:r>
-      <w:proofErr w:type="spellEnd"/>
-      <w:r>
-        <w:rPr>
-          <w:rFonts w:ascii="Consolas" w:hAnsi="Consolas" w:cs="Consolas"/>
-          <w:color w:val="000000"/>
-          <w:sz w:val="19"/>
-          <w:szCs w:val="19"/>
-          <w:lang w:val="en-CA"/>
-        </w:rPr>
-        <w:t xml:space="preserve"> })</w:t>
+        <w:t xml:space="preserve"> SelectListItem { Value = c.Name, Text = c.NativeName })</w:t>
       </w:r>
     </w:p>
     <w:p>
@@ -4643,41 +3598,7 @@
           <w:szCs w:val="19"/>
           <w:lang w:val="en-CA"/>
         </w:rPr>
-        <w:t xml:space="preserve">        </w:t>
-      </w:r>
-      <w:proofErr w:type="gramStart"/>
-      <w:r>
-        <w:rPr>
-          <w:rFonts w:ascii="Consolas" w:hAnsi="Consolas" w:cs="Consolas"/>
-          <w:color w:val="000000"/>
-          <w:sz w:val="19"/>
-          <w:szCs w:val="19"/>
-          <w:lang w:val="en-CA"/>
-        </w:rPr>
-        <w:t>.</w:t>
-      </w:r>
-      <w:proofErr w:type="spellStart"/>
-      <w:r>
-        <w:rPr>
-          <w:rFonts w:ascii="Consolas" w:hAnsi="Consolas" w:cs="Consolas"/>
-          <w:color w:val="000000"/>
-          <w:sz w:val="19"/>
-          <w:szCs w:val="19"/>
-          <w:lang w:val="en-CA"/>
-        </w:rPr>
-        <w:t>ToList</w:t>
-      </w:r>
-      <w:proofErr w:type="spellEnd"/>
-      <w:proofErr w:type="gramEnd"/>
-      <w:r>
-        <w:rPr>
-          <w:rFonts w:ascii="Consolas" w:hAnsi="Consolas" w:cs="Consolas"/>
-          <w:color w:val="000000"/>
-          <w:sz w:val="19"/>
-          <w:szCs w:val="19"/>
-          <w:lang w:val="en-CA"/>
-        </w:rPr>
-        <w:t>();</w:t>
+        <w:t xml:space="preserve">        .ToList();</w:t>
       </w:r>
     </w:p>
     <w:p>
@@ -4832,39 +3753,17 @@
           <w:szCs w:val="19"/>
           <w:lang w:val="en-CA"/>
         </w:rPr>
-        <w:t>vertical-</w:t>
-      </w:r>
-      <w:proofErr w:type="gramStart"/>
-      <w:r>
-        <w:rPr>
-          <w:rFonts w:ascii="Consolas" w:hAnsi="Consolas" w:cs="Consolas"/>
-          <w:color w:val="FF0000"/>
-          <w:sz w:val="19"/>
-          <w:szCs w:val="19"/>
-          <w:lang w:val="en-CA"/>
-        </w:rPr>
-        <w:t>align</w:t>
-      </w:r>
-      <w:r>
-        <w:rPr>
-          <w:rFonts w:ascii="Consolas" w:hAnsi="Consolas" w:cs="Consolas"/>
-          <w:color w:val="000000"/>
-          <w:sz w:val="19"/>
-          <w:szCs w:val="19"/>
-          <w:lang w:val="en-CA"/>
-        </w:rPr>
-        <w:t>:</w:t>
-      </w:r>
-      <w:proofErr w:type="gramEnd"/>
-      <w:r>
-        <w:rPr>
-          <w:rFonts w:ascii="Consolas" w:hAnsi="Consolas" w:cs="Consolas"/>
-          <w:color w:val="000000"/>
-          <w:sz w:val="19"/>
-          <w:szCs w:val="19"/>
-          <w:lang w:val="en-CA"/>
-        </w:rPr>
-        <w:t xml:space="preserve"> </w:t>
+        <w:t>vertical-align</w:t>
+      </w:r>
+      <w:r>
+        <w:rPr>
+          <w:rFonts w:ascii="Consolas" w:hAnsi="Consolas" w:cs="Consolas"/>
+          <w:color w:val="000000"/>
+          <w:sz w:val="19"/>
+          <w:szCs w:val="19"/>
+          <w:lang w:val="en-CA"/>
+        </w:rPr>
+        <w:t xml:space="preserve">: </w:t>
       </w:r>
       <w:r>
         <w:rPr>
@@ -4976,29 +3875,7 @@
           <w:szCs w:val="19"/>
           <w:lang w:val="en-CA"/>
         </w:rPr>
-        <w:t>="</w:t>
-      </w:r>
-      <w:proofErr w:type="spellStart"/>
-      <w:r>
-        <w:rPr>
-          <w:rFonts w:ascii="Consolas" w:hAnsi="Consolas" w:cs="Consolas"/>
-          <w:color w:val="0000FF"/>
-          <w:sz w:val="19"/>
-          <w:szCs w:val="19"/>
-          <w:lang w:val="en-CA"/>
-        </w:rPr>
-        <w:t>selectLanguage</w:t>
-      </w:r>
-      <w:proofErr w:type="spellEnd"/>
-      <w:r>
-        <w:rPr>
-          <w:rFonts w:ascii="Consolas" w:hAnsi="Consolas" w:cs="Consolas"/>
-          <w:color w:val="0000FF"/>
-          <w:sz w:val="19"/>
-          <w:szCs w:val="19"/>
-          <w:lang w:val="en-CA"/>
-        </w:rPr>
-        <w:t>"</w:t>
+        <w:t>="selectLanguage"</w:t>
       </w:r>
       <w:r>
         <w:rPr>
@@ -5094,29 +3971,7 @@
           <w:szCs w:val="19"/>
           <w:lang w:val="en-CA"/>
         </w:rPr>
-        <w:t>="</w:t>
-      </w:r>
-      <w:proofErr w:type="spellStart"/>
-      <w:r>
-        <w:rPr>
-          <w:rFonts w:ascii="Consolas" w:hAnsi="Consolas" w:cs="Consolas"/>
-          <w:color w:val="0000FF"/>
-          <w:sz w:val="19"/>
-          <w:szCs w:val="19"/>
-          <w:lang w:val="en-CA"/>
-        </w:rPr>
-        <w:t>SetLanguage</w:t>
-      </w:r>
-      <w:proofErr w:type="spellEnd"/>
-      <w:r>
-        <w:rPr>
-          <w:rFonts w:ascii="Consolas" w:hAnsi="Consolas" w:cs="Consolas"/>
-          <w:color w:val="0000FF"/>
-          <w:sz w:val="19"/>
-          <w:szCs w:val="19"/>
-          <w:lang w:val="en-CA"/>
-        </w:rPr>
-        <w:t>"</w:t>
+        <w:t>="SetLanguage"</w:t>
       </w:r>
       <w:r>
         <w:rPr>
@@ -5138,22 +3993,8 @@
           <w:szCs w:val="19"/>
           <w:lang w:val="en-CA"/>
         </w:rPr>
-        <w:t>asp-route-</w:t>
-      </w:r>
-      <w:proofErr w:type="spellStart"/>
-      <w:r>
-        <w:rPr>
-          <w:rFonts w:ascii="Consolas" w:hAnsi="Consolas" w:cs="Consolas"/>
-          <w:b/>
-          <w:bCs/>
-          <w:color w:val="800080"/>
-          <w:sz w:val="19"/>
-          <w:szCs w:val="19"/>
-          <w:lang w:val="en-CA"/>
-        </w:rPr>
-        <w:t>returnUrl</w:t>
-      </w:r>
-      <w:proofErr w:type="spellEnd"/>
+        <w:t>asp-route-returnUrl</w:t>
+      </w:r>
       <w:r>
         <w:rPr>
           <w:rFonts w:ascii="Consolas" w:hAnsi="Consolas" w:cs="Consolas"/>
@@ -5175,8 +4016,6 @@
         </w:rPr>
         <w:t>@</w:t>
       </w:r>
-      <w:proofErr w:type="spellStart"/>
-      <w:proofErr w:type="gramStart"/>
       <w:r>
         <w:rPr>
           <w:rFonts w:ascii="Consolas" w:hAnsi="Consolas" w:cs="Consolas"/>
@@ -5187,8 +4026,6 @@
         </w:rPr>
         <w:t>Context.Request.Path</w:t>
       </w:r>
-      <w:proofErr w:type="spellEnd"/>
-      <w:proofErr w:type="gramEnd"/>
       <w:r>
         <w:rPr>
           <w:rFonts w:ascii="Consolas" w:hAnsi="Consolas" w:cs="Consolas"/>
@@ -5515,7 +4352,6 @@
         </w:rPr>
         <w:t xml:space="preserve">select </w:t>
       </w:r>
-      <w:proofErr w:type="spellStart"/>
       <w:r>
         <w:rPr>
           <w:rFonts w:ascii="Consolas" w:hAnsi="Consolas" w:cs="Consolas"/>
@@ -5526,7 +4362,6 @@
         </w:rPr>
         <w:t>onchange</w:t>
       </w:r>
-      <w:proofErr w:type="spellEnd"/>
       <w:r>
         <w:rPr>
           <w:rFonts w:ascii="Consolas" w:hAnsi="Consolas" w:cs="Consolas"/>
@@ -5535,51 +4370,17 @@
           <w:szCs w:val="19"/>
           <w:lang w:val="en-US"/>
         </w:rPr>
-        <w:t>="</w:t>
-      </w:r>
-      <w:proofErr w:type="spellStart"/>
-      <w:proofErr w:type="gramStart"/>
-      <w:r>
-        <w:rPr>
-          <w:rFonts w:ascii="Consolas" w:hAnsi="Consolas" w:cs="Consolas"/>
-          <w:color w:val="0000FF"/>
+        <w:t>="this</w:t>
+      </w:r>
+      <w:r>
+        <w:rPr>
+          <w:rFonts w:ascii="Consolas" w:hAnsi="Consolas" w:cs="Consolas"/>
+          <w:color w:val="000000"/>
           <w:sz w:val="19"/>
           <w:szCs w:val="19"/>
           <w:lang w:val="en-US"/>
         </w:rPr>
-        <w:t>this</w:t>
-      </w:r>
-      <w:r>
-        <w:rPr>
-          <w:rFonts w:ascii="Consolas" w:hAnsi="Consolas" w:cs="Consolas"/>
-          <w:color w:val="000000"/>
-          <w:sz w:val="19"/>
-          <w:szCs w:val="19"/>
-          <w:lang w:val="en-US"/>
-        </w:rPr>
-        <w:t>.form</w:t>
-      </w:r>
-      <w:proofErr w:type="gramEnd"/>
-      <w:r>
-        <w:rPr>
-          <w:rFonts w:ascii="Consolas" w:hAnsi="Consolas" w:cs="Consolas"/>
-          <w:color w:val="000000"/>
-          <w:sz w:val="19"/>
-          <w:szCs w:val="19"/>
-          <w:lang w:val="en-US"/>
-        </w:rPr>
-        <w:t>.submit</w:t>
-      </w:r>
-      <w:proofErr w:type="spellEnd"/>
-      <w:r>
-        <w:rPr>
-          <w:rFonts w:ascii="Consolas" w:hAnsi="Consolas" w:cs="Consolas"/>
-          <w:color w:val="000000"/>
-          <w:sz w:val="19"/>
-          <w:szCs w:val="19"/>
-          <w:lang w:val="en-US"/>
-        </w:rPr>
-        <w:t>()</w:t>
+        <w:t>.form.submit()</w:t>
       </w:r>
       <w:r>
         <w:rPr>
@@ -5651,51 +4452,7 @@
           <w:szCs w:val="19"/>
           <w:lang w:val="en-CA"/>
         </w:rPr>
-        <w:t xml:space="preserve">="form-control </w:t>
-      </w:r>
-      <w:proofErr w:type="spellStart"/>
-      <w:r>
-        <w:rPr>
-          <w:rFonts w:ascii="Consolas" w:hAnsi="Consolas" w:cs="Consolas"/>
-          <w:color w:val="0000FF"/>
-          <w:sz w:val="19"/>
-          <w:szCs w:val="19"/>
-          <w:lang w:val="en-CA"/>
-        </w:rPr>
-        <w:t>btn</w:t>
-      </w:r>
-      <w:proofErr w:type="spellEnd"/>
-      <w:r>
-        <w:rPr>
-          <w:rFonts w:ascii="Consolas" w:hAnsi="Consolas" w:cs="Consolas"/>
-          <w:color w:val="0000FF"/>
-          <w:sz w:val="19"/>
-          <w:szCs w:val="19"/>
-          <w:lang w:val="en-CA"/>
-        </w:rPr>
-        <w:t xml:space="preserve"> </w:t>
-      </w:r>
-      <w:proofErr w:type="spellStart"/>
-      <w:r>
-        <w:rPr>
-          <w:rFonts w:ascii="Consolas" w:hAnsi="Consolas" w:cs="Consolas"/>
-          <w:color w:val="0000FF"/>
-          <w:sz w:val="19"/>
-          <w:szCs w:val="19"/>
-          <w:lang w:val="en-CA"/>
-        </w:rPr>
-        <w:t>btn</w:t>
-      </w:r>
-      <w:proofErr w:type="spellEnd"/>
-      <w:r>
-        <w:rPr>
-          <w:rFonts w:ascii="Consolas" w:hAnsi="Consolas" w:cs="Consolas"/>
-          <w:color w:val="0000FF"/>
-          <w:sz w:val="19"/>
-          <w:szCs w:val="19"/>
-          <w:lang w:val="en-CA"/>
-        </w:rPr>
-        <w:t>-dark"</w:t>
+        <w:t>="form-control btn btn-dark"</w:t>
       </w:r>
     </w:p>
     <w:p>
@@ -5762,8 +4519,6 @@
         </w:rPr>
         <w:t>@</w:t>
       </w:r>
-      <w:proofErr w:type="spellStart"/>
-      <w:proofErr w:type="gramStart"/>
       <w:r>
         <w:rPr>
           <w:rFonts w:ascii="Consolas" w:hAnsi="Consolas" w:cs="Consolas"/>
@@ -5774,8 +4529,6 @@
         </w:rPr>
         <w:t>requestCulture.RequestCulture.UICulture.Name</w:t>
       </w:r>
-      <w:proofErr w:type="spellEnd"/>
-      <w:proofErr w:type="gramEnd"/>
       <w:r>
         <w:rPr>
           <w:rFonts w:ascii="Consolas" w:hAnsi="Consolas" w:cs="Consolas"/>
@@ -5818,7 +4571,6 @@
         </w:rPr>
         <w:t>="</w:t>
       </w:r>
-      <w:proofErr w:type="spellStart"/>
       <w:r>
         <w:rPr>
           <w:rFonts w:ascii="Consolas" w:hAnsi="Consolas" w:cs="Consolas"/>
@@ -5829,7 +4581,6 @@
         </w:rPr>
         <w:t>cultureItems</w:t>
       </w:r>
-      <w:proofErr w:type="spellEnd"/>
       <w:r>
         <w:rPr>
           <w:rFonts w:ascii="Consolas" w:hAnsi="Consolas" w:cs="Consolas"/>
@@ -5994,7 +4745,6 @@
         </w:rPr>
         <w:t>&lt;/</w:t>
       </w:r>
-      <w:proofErr w:type="spellStart"/>
       <w:r>
         <w:rPr>
           <w:rFonts w:ascii="Consolas" w:hAnsi="Consolas" w:cs="Consolas"/>
@@ -6004,7 +4754,6 @@
         </w:rPr>
         <w:t>form</w:t>
       </w:r>
-      <w:proofErr w:type="spellEnd"/>
       <w:r>
         <w:rPr>
           <w:rFonts w:ascii="Consolas" w:hAnsi="Consolas" w:cs="Consolas"/>
@@ -6089,42 +4838,10 @@
         <w:spacing w:before="0" w:after="160" w:line="259" w:lineRule="auto"/>
       </w:pPr>
       <w:r>
-        <w:t>Dans le _</w:t>
-      </w:r>
-      <w:proofErr w:type="spellStart"/>
-      <w:r>
-        <w:t>Layout</w:t>
-      </w:r>
-      <w:proofErr w:type="spellEnd"/>
-      <w:r>
-        <w:t xml:space="preserve">, (projet MVC, </w:t>
-      </w:r>
-      <w:proofErr w:type="spellStart"/>
-      <w:r>
-        <w:t>Shared</w:t>
-      </w:r>
-      <w:proofErr w:type="spellEnd"/>
-      <w:r>
-        <w:t xml:space="preserve">), ajoutez la Partial </w:t>
-      </w:r>
-      <w:proofErr w:type="spellStart"/>
-      <w:r>
-        <w:t>View</w:t>
-      </w:r>
-      <w:proofErr w:type="spellEnd"/>
-      <w:r>
-        <w:t xml:space="preserve"> du commu</w:t>
-      </w:r>
-      <w:r>
-        <w:t xml:space="preserve">tateur de langue dans la </w:t>
-      </w:r>
-      <w:proofErr w:type="spellStart"/>
-      <w:r>
-        <w:t>NavBar</w:t>
-      </w:r>
-      <w:proofErr w:type="spellEnd"/>
-      <w:r>
-        <w:t xml:space="preserve">, à la fin pour </w:t>
+        <w:t>Dans le _Layout, (projet MVC, Shared), ajoutez la Partial View du commu</w:t>
+      </w:r>
+      <w:r>
+        <w:t xml:space="preserve">tateur de langue dans la NavBar, à la fin pour </w:t>
       </w:r>
       <w:r>
         <w:t>le positionner à droite de l’écran</w:t>
@@ -6332,66 +5049,18 @@
           <w:highlight w:val="green"/>
           <w:lang w:val="en-CA"/>
         </w:rPr>
-        <w:t xml:space="preserve"> </w:t>
-      </w:r>
-      <w:proofErr w:type="spellStart"/>
-      <w:r>
-        <w:rPr>
-          <w:rFonts w:ascii="Consolas" w:hAnsi="Consolas" w:cs="Consolas"/>
-          <w:color w:val="000000"/>
+        <w:t xml:space="preserve"> Html.PartialAsync(</w:t>
+      </w:r>
+      <w:r>
+        <w:rPr>
+          <w:rFonts w:ascii="Consolas" w:hAnsi="Consolas" w:cs="Consolas"/>
+          <w:color w:val="A31515"/>
           <w:sz w:val="19"/>
           <w:szCs w:val="19"/>
           <w:highlight w:val="green"/>
           <w:lang w:val="en-CA"/>
         </w:rPr>
-        <w:t>Html.PartialAsync</w:t>
-      </w:r>
-      <w:proofErr w:type="spellEnd"/>
-      <w:r>
-        <w:rPr>
-          <w:rFonts w:ascii="Consolas" w:hAnsi="Consolas" w:cs="Consolas"/>
-          <w:color w:val="000000"/>
-          <w:sz w:val="19"/>
-          <w:szCs w:val="19"/>
-          <w:highlight w:val="green"/>
-          <w:lang w:val="en-CA"/>
-        </w:rPr>
-        <w:t>(</w:t>
-      </w:r>
-      <w:r>
-        <w:rPr>
-          <w:rFonts w:ascii="Consolas" w:hAnsi="Consolas" w:cs="Consolas"/>
-          <w:color w:val="A31515"/>
-          <w:sz w:val="19"/>
-          <w:szCs w:val="19"/>
-          <w:highlight w:val="green"/>
-          <w:lang w:val="en-CA"/>
-        </w:rPr>
-        <w:t>"_</w:t>
-      </w:r>
-      <w:proofErr w:type="spellStart"/>
-      <w:r>
-        <w:rPr>
-          <w:rFonts w:ascii="Consolas" w:hAnsi="Consolas" w:cs="Consolas"/>
-          <w:color w:val="A31515"/>
-          <w:sz w:val="19"/>
-          <w:szCs w:val="19"/>
-          <w:highlight w:val="green"/>
-          <w:lang w:val="en-CA"/>
-        </w:rPr>
-        <w:t>SelectLanguage</w:t>
-      </w:r>
-      <w:proofErr w:type="spellEnd"/>
-      <w:r>
-        <w:rPr>
-          <w:rFonts w:ascii="Consolas" w:hAnsi="Consolas" w:cs="Consolas"/>
-          <w:color w:val="A31515"/>
-          <w:sz w:val="19"/>
-          <w:szCs w:val="19"/>
-          <w:highlight w:val="green"/>
-          <w:lang w:val="en-CA"/>
-        </w:rPr>
-        <w:t>"</w:t>
+        <w:t>"_SelectLanguage"</w:t>
       </w:r>
       <w:r>
         <w:rPr>
@@ -6624,7 +5293,6 @@
         </w:rPr>
         <w:t>&lt;/</w:t>
       </w:r>
-      <w:proofErr w:type="spellStart"/>
       <w:r>
         <w:rPr>
           <w:rFonts w:ascii="Consolas" w:hAnsi="Consolas" w:cs="Consolas"/>
@@ -6634,7 +5302,6 @@
         </w:rPr>
         <w:t>nav</w:t>
       </w:r>
-      <w:proofErr w:type="spellEnd"/>
       <w:r>
         <w:rPr>
           <w:rFonts w:ascii="Consolas" w:hAnsi="Consolas" w:cs="Consolas"/>
@@ -6692,18 +5359,10 @@
         <w:t>05</w:t>
       </w:r>
       <w:r>
-        <w:t xml:space="preserve">: Dans </w:t>
-      </w:r>
-      <w:proofErr w:type="spellStart"/>
-      <w:r>
-        <w:t>HomeControlle</w:t>
-      </w:r>
-      <w:r>
-        <w:t>r</w:t>
-      </w:r>
-      <w:proofErr w:type="spellEnd"/>
-      <w:r>
-        <w:t xml:space="preserve">, </w:t>
+        <w:t>: Dans HomeControlle</w:t>
+      </w:r>
+      <w:r>
+        <w:t xml:space="preserve">r, </w:t>
       </w:r>
       <w:r>
         <w:t xml:space="preserve">ajoutez </w:t>
@@ -6711,21 +5370,12 @@
       <w:r>
         <w:t xml:space="preserve">l’action/méthode </w:t>
       </w:r>
-      <w:proofErr w:type="spellStart"/>
       <w:r>
         <w:rPr>
           <w:b/>
           <w:bCs/>
         </w:rPr>
-        <w:t>SetLanguage</w:t>
-      </w:r>
-      <w:proofErr w:type="spellEnd"/>
-      <w:r>
-        <w:rPr>
-          <w:b/>
-          <w:bCs/>
-        </w:rPr>
-        <w:t xml:space="preserve"> </w:t>
+        <w:t xml:space="preserve">SetLanguage </w:t>
       </w:r>
       <w:r>
         <w:t>suivante :</w:t>
@@ -6758,29 +5408,7 @@
           <w:szCs w:val="22"/>
           <w:lang w:val="en-CA"/>
         </w:rPr>
-        <w:t>[</w:t>
-      </w:r>
-      <w:proofErr w:type="spellStart"/>
-      <w:r>
-        <w:rPr>
-          <w:rFonts w:ascii="Consolas" w:hAnsi="Consolas"/>
-          <w:color w:val="000000"/>
-          <w:sz w:val="22"/>
-          <w:szCs w:val="22"/>
-          <w:lang w:val="en-CA"/>
-        </w:rPr>
-        <w:t>HttpPost</w:t>
-      </w:r>
-      <w:proofErr w:type="spellEnd"/>
-      <w:r>
-        <w:rPr>
-          <w:rFonts w:ascii="Consolas" w:hAnsi="Consolas"/>
-          <w:color w:val="000000"/>
-          <w:sz w:val="22"/>
-          <w:szCs w:val="22"/>
-          <w:lang w:val="en-CA"/>
-        </w:rPr>
-        <w:t>]</w:t>
+        <w:t>[HttpPost]</w:t>
       </w:r>
     </w:p>
     <w:p>
@@ -6832,7 +5460,6 @@
         </w:rPr>
         <w:t> IActionResult </w:t>
       </w:r>
-      <w:proofErr w:type="gramStart"/>
       <w:r>
         <w:rPr>
           <w:rFonts w:ascii="Consolas" w:hAnsi="Consolas"/>
@@ -6853,7 +5480,6 @@
         </w:rPr>
         <w:t>(</w:t>
       </w:r>
-      <w:proofErr w:type="gramEnd"/>
       <w:r>
         <w:rPr>
           <w:rFonts w:ascii="Consolas" w:hAnsi="Consolas"/>
@@ -7062,20 +5688,8 @@
           <w:szCs w:val="22"/>
           <w:lang w:val="en-CA"/>
         </w:rPr>
-        <w:t> RequestCulture(culture)</w:t>
-      </w:r>
-      <w:proofErr w:type="gramStart"/>
-      <w:r>
-        <w:rPr>
-          <w:rFonts w:ascii="Consolas" w:hAnsi="Consolas"/>
-          <w:color w:val="000000"/>
-          <w:sz w:val="22"/>
-          <w:szCs w:val="22"/>
-          <w:lang w:val="en-CA"/>
-        </w:rPr>
-        <w:t>);</w:t>
-      </w:r>
-      <w:proofErr w:type="gramEnd"/>
+        <w:t> RequestCulture(culture));</w:t>
+      </w:r>
     </w:p>
     <w:p>
       <w:pPr>
@@ -7144,42 +5758,8 @@
           <w:szCs w:val="22"/>
           <w:lang w:val="en-CA"/>
         </w:rPr>
-        <w:t> = </w:t>
-      </w:r>
-      <w:proofErr w:type="spellStart"/>
-      <w:r>
-        <w:rPr>
-          <w:rFonts w:ascii="Consolas" w:hAnsi="Consolas"/>
-          <w:color w:val="000000"/>
-          <w:sz w:val="22"/>
-          <w:szCs w:val="22"/>
-          <w:lang w:val="en-CA"/>
-        </w:rPr>
-        <w:t>CookieRequestCultureProvider.</w:t>
-      </w:r>
-      <w:proofErr w:type="gramStart"/>
-      <w:r>
-        <w:rPr>
-          <w:rFonts w:ascii="Consolas" w:hAnsi="Consolas"/>
-          <w:color w:val="000000"/>
-          <w:sz w:val="22"/>
-          <w:szCs w:val="22"/>
-          <w:lang w:val="en-CA"/>
-        </w:rPr>
-        <w:t>DefaultCookieName</w:t>
-      </w:r>
-      <w:proofErr w:type="spellEnd"/>
-      <w:r>
-        <w:rPr>
-          <w:rFonts w:ascii="Consolas" w:hAnsi="Consolas"/>
-          <w:color w:val="000000"/>
-          <w:sz w:val="22"/>
-          <w:szCs w:val="22"/>
-          <w:lang w:val="en-CA"/>
-        </w:rPr>
-        <w:t>;</w:t>
-      </w:r>
-      <w:proofErr w:type="gramEnd"/>
+        <w:t> = CookieRequestCultureProvider.DefaultCookieName;</w:t>
+      </w:r>
     </w:p>
     <w:p>
       <w:pPr>
@@ -7238,31 +5818,7 @@
           <w:szCs w:val="22"/>
           <w:lang w:val="en-CA"/>
         </w:rPr>
-        <w:t>     </w:t>
-      </w:r>
-      <w:proofErr w:type="spellStart"/>
-      <w:proofErr w:type="gramStart"/>
-      <w:r>
-        <w:rPr>
-          <w:rFonts w:ascii="Consolas" w:hAnsi="Consolas"/>
-          <w:color w:val="000000"/>
-          <w:sz w:val="22"/>
-          <w:szCs w:val="22"/>
-          <w:lang w:val="en-CA"/>
-        </w:rPr>
-        <w:t>Response.Cookies.Append</w:t>
-      </w:r>
-      <w:proofErr w:type="spellEnd"/>
-      <w:proofErr w:type="gramEnd"/>
-      <w:r>
-        <w:rPr>
-          <w:rFonts w:ascii="Consolas" w:hAnsi="Consolas"/>
-          <w:color w:val="000000"/>
-          <w:sz w:val="22"/>
-          <w:szCs w:val="22"/>
-          <w:lang w:val="en-CA"/>
-        </w:rPr>
-        <w:t>(name, cookie, </w:t>
+        <w:t>     Response.Cookies.Append(name, cookie, </w:t>
       </w:r>
       <w:r>
         <w:rPr>
@@ -7282,20 +5838,8 @@
           <w:szCs w:val="22"/>
           <w:lang w:val="en-CA"/>
         </w:rPr>
-        <w:t> </w:t>
-      </w:r>
-      <w:proofErr w:type="spellStart"/>
-      <w:r>
-        <w:rPr>
-          <w:rFonts w:ascii="Consolas" w:hAnsi="Consolas"/>
-          <w:color w:val="000000"/>
-          <w:sz w:val="22"/>
-          <w:szCs w:val="22"/>
-          <w:lang w:val="en-CA"/>
-        </w:rPr>
-        <w:t>CookieOptions</w:t>
-      </w:r>
-      <w:proofErr w:type="spellEnd"/>
+        <w:t> CookieOptions</w:t>
+      </w:r>
     </w:p>
     <w:p>
       <w:pPr>
@@ -7414,31 +5958,7 @@
           <w:szCs w:val="22"/>
           <w:lang w:val="en-CA"/>
         </w:rPr>
-        <w:t>       Expires = </w:t>
-      </w:r>
-      <w:proofErr w:type="spellStart"/>
-      <w:proofErr w:type="gramStart"/>
-      <w:r>
-        <w:rPr>
-          <w:rFonts w:ascii="Consolas" w:hAnsi="Consolas"/>
-          <w:color w:val="000000"/>
-          <w:sz w:val="22"/>
-          <w:szCs w:val="22"/>
-          <w:lang w:val="en-CA"/>
-        </w:rPr>
-        <w:t>DateTimeOffset.UtcNow.AddYears</w:t>
-      </w:r>
-      <w:proofErr w:type="spellEnd"/>
-      <w:proofErr w:type="gramEnd"/>
-      <w:r>
-        <w:rPr>
-          <w:rFonts w:ascii="Consolas" w:hAnsi="Consolas"/>
-          <w:color w:val="000000"/>
-          <w:sz w:val="22"/>
-          <w:szCs w:val="22"/>
-          <w:lang w:val="en-CA"/>
-        </w:rPr>
-        <w:t>(1),</w:t>
+        <w:t>       Expires = DateTimeOffset.UtcNow.AddYears(1),</w:t>
       </w:r>
     </w:p>
     <w:p>
@@ -7529,7 +6049,6 @@
         </w:rPr>
         <w:t>     </w:t>
       </w:r>
-      <w:proofErr w:type="gramStart"/>
       <w:r>
         <w:rPr>
           <w:rFonts w:ascii="Consolas" w:hAnsi="Consolas"/>
@@ -7539,7 +6058,6 @@
         </w:rPr>
         <w:t>return</w:t>
       </w:r>
-      <w:proofErr w:type="gramEnd"/>
       <w:r>
         <w:rPr>
           <w:rFonts w:ascii="Consolas" w:hAnsi="Consolas"/>
@@ -7547,47 +6065,7 @@
           <w:sz w:val="22"/>
           <w:szCs w:val="22"/>
         </w:rPr>
-        <w:t> </w:t>
-      </w:r>
-      <w:proofErr w:type="spellStart"/>
-      <w:r>
-        <w:rPr>
-          <w:rFonts w:ascii="Consolas" w:hAnsi="Consolas"/>
-          <w:color w:val="000000"/>
-          <w:sz w:val="22"/>
-          <w:szCs w:val="22"/>
-        </w:rPr>
-        <w:t>LocalRedirect</w:t>
-      </w:r>
-      <w:proofErr w:type="spellEnd"/>
-      <w:r>
-        <w:rPr>
-          <w:rFonts w:ascii="Consolas" w:hAnsi="Consolas"/>
-          <w:color w:val="000000"/>
-          <w:sz w:val="22"/>
-          <w:szCs w:val="22"/>
-        </w:rPr>
-        <w:t>(</w:t>
-      </w:r>
-      <w:proofErr w:type="spellStart"/>
-      <w:r>
-        <w:rPr>
-          <w:rFonts w:ascii="Consolas" w:hAnsi="Consolas"/>
-          <w:color w:val="000000"/>
-          <w:sz w:val="22"/>
-          <w:szCs w:val="22"/>
-        </w:rPr>
-        <w:t>returnUrl</w:t>
-      </w:r>
-      <w:proofErr w:type="spellEnd"/>
-      <w:r>
-        <w:rPr>
-          <w:rFonts w:ascii="Consolas" w:hAnsi="Consolas"/>
-          <w:color w:val="000000"/>
-          <w:sz w:val="22"/>
-          <w:szCs w:val="22"/>
-        </w:rPr>
-        <w:t>);</w:t>
+        <w:t> LocalRedirect(returnUrl);</w:t>
       </w:r>
     </w:p>
     <w:p>
@@ -7726,37 +6204,8 @@
         <w:spacing w:before="0" w:after="160" w:line="259" w:lineRule="auto"/>
       </w:pPr>
       <w:r>
-        <w:t xml:space="preserve">TODO 06 : Dans </w:t>
-      </w:r>
-      <w:proofErr w:type="spellStart"/>
-      <w:r>
-        <w:t>HomeController</w:t>
-      </w:r>
-      <w:proofErr w:type="spellEnd"/>
-      <w:r>
-        <w:t xml:space="preserve">, Injectez les ressources </w:t>
-      </w:r>
-      <w:proofErr w:type="spellStart"/>
-      <w:r>
-        <w:t>localizer</w:t>
-      </w:r>
-      <w:proofErr w:type="spellEnd"/>
-      <w:r>
-        <w:t xml:space="preserve"> </w:t>
-      </w:r>
-      <w:proofErr w:type="spellStart"/>
-      <w:r>
-        <w:t>locals</w:t>
-      </w:r>
-      <w:proofErr w:type="spellEnd"/>
-      <w:r>
-        <w:t xml:space="preserve"> et/ou </w:t>
-      </w:r>
-      <w:proofErr w:type="spellStart"/>
-      <w:r>
-        <w:t>shared</w:t>
-      </w:r>
-      <w:proofErr w:type="spellEnd"/>
+        <w:t>TODO 06 : Dans HomeController, Injectez les ressources localizer locals et/ou shared</w:t>
+      </w:r>
     </w:p>
     <w:p>
       <w:pPr>
@@ -7822,8 +6271,6 @@
         </w:rPr>
         <w:t xml:space="preserve"> </w:t>
       </w:r>
-      <w:proofErr w:type="spellStart"/>
-      <w:proofErr w:type="gramStart"/>
       <w:r>
         <w:rPr>
           <w:rFonts w:ascii="Consolas" w:hAnsi="Consolas" w:cs="Consolas"/>
@@ -7834,27 +6281,15 @@
         </w:rPr>
         <w:t>HomeController</w:t>
       </w:r>
-      <w:proofErr w:type="spellEnd"/>
-      <w:r>
-        <w:rPr>
-          <w:rFonts w:ascii="Consolas" w:hAnsi="Consolas" w:cs="Consolas"/>
-          <w:color w:val="000000"/>
-          <w:sz w:val="19"/>
-          <w:szCs w:val="19"/>
-          <w:lang w:val="en-CA"/>
-        </w:rPr>
-        <w:t xml:space="preserve"> :</w:t>
-      </w:r>
-      <w:proofErr w:type="gramEnd"/>
-      <w:r>
-        <w:rPr>
-          <w:rFonts w:ascii="Consolas" w:hAnsi="Consolas" w:cs="Consolas"/>
-          <w:color w:val="000000"/>
-          <w:sz w:val="19"/>
-          <w:szCs w:val="19"/>
-          <w:lang w:val="en-CA"/>
-        </w:rPr>
-        <w:t xml:space="preserve"> Controller</w:t>
+      <w:r>
+        <w:rPr>
+          <w:rFonts w:ascii="Consolas" w:hAnsi="Consolas" w:cs="Consolas"/>
+          <w:color w:val="000000"/>
+          <w:sz w:val="19"/>
+          <w:szCs w:val="19"/>
+          <w:lang w:val="en-CA"/>
+        </w:rPr>
+        <w:t xml:space="preserve"> : Controller</w:t>
       </w:r>
     </w:p>
     <w:p>
@@ -7940,7 +6375,6 @@
         </w:rPr>
         <w:t xml:space="preserve"> </w:t>
       </w:r>
-      <w:proofErr w:type="spellStart"/>
       <w:r>
         <w:rPr>
           <w:rFonts w:ascii="Consolas" w:hAnsi="Consolas" w:cs="Consolas"/>
@@ -7951,73 +6385,16 @@
         </w:rPr>
         <w:t>readonly</w:t>
       </w:r>
-      <w:proofErr w:type="spellEnd"/>
-      <w:r>
-        <w:rPr>
-          <w:rFonts w:ascii="Consolas" w:hAnsi="Consolas" w:cs="Consolas"/>
-          <w:color w:val="000000"/>
-          <w:sz w:val="19"/>
-          <w:szCs w:val="19"/>
-          <w:lang w:val="en-CA"/>
-        </w:rPr>
-        <w:t xml:space="preserve"> </w:t>
-      </w:r>
-      <w:proofErr w:type="spellStart"/>
-      <w:r>
-        <w:rPr>
-          <w:rFonts w:ascii="Consolas" w:hAnsi="Consolas" w:cs="Consolas"/>
-          <w:color w:val="000000"/>
-          <w:sz w:val="19"/>
-          <w:szCs w:val="19"/>
-          <w:lang w:val="en-CA"/>
-        </w:rPr>
-        <w:t>ILogger</w:t>
-      </w:r>
-      <w:proofErr w:type="spellEnd"/>
-      <w:r>
-        <w:rPr>
-          <w:rFonts w:ascii="Consolas" w:hAnsi="Consolas" w:cs="Consolas"/>
-          <w:color w:val="000000"/>
-          <w:sz w:val="19"/>
-          <w:szCs w:val="19"/>
-          <w:lang w:val="en-CA"/>
-        </w:rPr>
-        <w:t>&lt;</w:t>
-      </w:r>
-      <w:proofErr w:type="spellStart"/>
-      <w:r>
-        <w:rPr>
-          <w:rFonts w:ascii="Consolas" w:hAnsi="Consolas" w:cs="Consolas"/>
-          <w:color w:val="000000"/>
-          <w:sz w:val="19"/>
-          <w:szCs w:val="19"/>
-          <w:lang w:val="en-CA"/>
-        </w:rPr>
-        <w:t>HomeController</w:t>
-      </w:r>
-      <w:proofErr w:type="spellEnd"/>
-      <w:r>
-        <w:rPr>
-          <w:rFonts w:ascii="Consolas" w:hAnsi="Consolas" w:cs="Consolas"/>
-          <w:color w:val="000000"/>
-          <w:sz w:val="19"/>
-          <w:szCs w:val="19"/>
-          <w:lang w:val="en-CA"/>
-        </w:rPr>
-        <w:t>&gt; _</w:t>
-      </w:r>
-      <w:proofErr w:type="gramStart"/>
-      <w:r>
-        <w:rPr>
-          <w:rFonts w:ascii="Consolas" w:hAnsi="Consolas" w:cs="Consolas"/>
-          <w:color w:val="000000"/>
-          <w:sz w:val="19"/>
-          <w:szCs w:val="19"/>
-          <w:lang w:val="en-CA"/>
-        </w:rPr>
-        <w:t>logger;</w:t>
-      </w:r>
-      <w:proofErr w:type="gramEnd"/>
+      <w:r>
+        <w:rPr>
+          <w:rFonts w:ascii="Consolas" w:hAnsi="Consolas" w:cs="Consolas"/>
+          <w:color w:val="000000"/>
+          <w:sz w:val="19"/>
+          <w:szCs w:val="19"/>
+          <w:lang w:val="en-CA"/>
+        </w:rPr>
+        <w:t xml:space="preserve"> ILogger&lt;HomeController&gt; _logger;</w:t>
+      </w:r>
     </w:p>
     <w:p>
       <w:pPr>
@@ -8136,7 +6513,6 @@
         </w:rPr>
         <w:t xml:space="preserve"> </w:t>
       </w:r>
-      <w:proofErr w:type="spellStart"/>
       <w:r>
         <w:rPr>
           <w:rFonts w:ascii="Consolas" w:hAnsi="Consolas" w:cs="Consolas"/>
@@ -8148,7 +6524,6 @@
         </w:rPr>
         <w:t>readonly</w:t>
       </w:r>
-      <w:proofErr w:type="spellEnd"/>
       <w:r>
         <w:rPr>
           <w:rFonts w:ascii="Consolas" w:hAnsi="Consolas" w:cs="Consolas"/>
@@ -8158,69 +6533,8 @@
           <w:highlight w:val="green"/>
           <w:lang w:val="en-CA"/>
         </w:rPr>
-        <w:t xml:space="preserve"> </w:t>
-      </w:r>
-      <w:proofErr w:type="spellStart"/>
-      <w:r>
-        <w:rPr>
-          <w:rFonts w:ascii="Consolas" w:hAnsi="Consolas" w:cs="Consolas"/>
-          <w:color w:val="000000"/>
-          <w:sz w:val="19"/>
-          <w:szCs w:val="19"/>
-          <w:highlight w:val="green"/>
-          <w:lang w:val="en-CA"/>
-        </w:rPr>
-        <w:t>IStringLocalizer</w:t>
-      </w:r>
-      <w:proofErr w:type="spellEnd"/>
-      <w:r>
-        <w:rPr>
-          <w:rFonts w:ascii="Consolas" w:hAnsi="Consolas" w:cs="Consolas"/>
-          <w:color w:val="000000"/>
-          <w:sz w:val="19"/>
-          <w:szCs w:val="19"/>
-          <w:highlight w:val="green"/>
-          <w:lang w:val="en-CA"/>
-        </w:rPr>
-        <w:t>&lt;</w:t>
-      </w:r>
-      <w:proofErr w:type="spellStart"/>
-      <w:r>
-        <w:rPr>
-          <w:rFonts w:ascii="Consolas" w:hAnsi="Consolas" w:cs="Consolas"/>
-          <w:color w:val="000000"/>
-          <w:sz w:val="19"/>
-          <w:szCs w:val="19"/>
-          <w:highlight w:val="green"/>
-          <w:lang w:val="en-CA"/>
-        </w:rPr>
-        <w:t>HomeController</w:t>
-      </w:r>
-      <w:proofErr w:type="spellEnd"/>
-      <w:r>
-        <w:rPr>
-          <w:rFonts w:ascii="Consolas" w:hAnsi="Consolas" w:cs="Consolas"/>
-          <w:color w:val="000000"/>
-          <w:sz w:val="19"/>
-          <w:szCs w:val="19"/>
-          <w:highlight w:val="green"/>
-          <w:lang w:val="en-CA"/>
-        </w:rPr>
-        <w:t>&gt; _</w:t>
-      </w:r>
-      <w:proofErr w:type="gramStart"/>
-      <w:r>
-        <w:rPr>
-          <w:rFonts w:ascii="Consolas" w:hAnsi="Consolas" w:cs="Consolas"/>
-          <w:color w:val="000000"/>
-          <w:sz w:val="19"/>
-          <w:szCs w:val="19"/>
-          <w:highlight w:val="green"/>
-          <w:lang w:val="en-CA"/>
-        </w:rPr>
-        <w:t>localizer;</w:t>
-      </w:r>
-      <w:proofErr w:type="gramEnd"/>
+        <w:t xml:space="preserve"> IStringLocalizer&lt;HomeController&gt; _localizer;</w:t>
+      </w:r>
     </w:p>
     <w:p>
       <w:pPr>
@@ -8261,98 +6575,8 @@
           <w:szCs w:val="19"/>
           <w:lang w:val="en-CA"/>
         </w:rPr>
-        <w:t xml:space="preserve">//private </w:t>
-      </w:r>
-      <w:proofErr w:type="spellStart"/>
-      <w:r>
-        <w:rPr>
-          <w:rFonts w:ascii="Consolas" w:hAnsi="Consolas" w:cs="Consolas"/>
-          <w:color w:val="008000"/>
-          <w:sz w:val="19"/>
-          <w:szCs w:val="19"/>
-          <w:lang w:val="en-CA"/>
-        </w:rPr>
-        <w:t>readonly</w:t>
-      </w:r>
-      <w:proofErr w:type="spellEnd"/>
-      <w:r>
-        <w:rPr>
-          <w:rFonts w:ascii="Consolas" w:hAnsi="Consolas" w:cs="Consolas"/>
-          <w:color w:val="008000"/>
-          <w:sz w:val="19"/>
-          <w:szCs w:val="19"/>
-          <w:lang w:val="en-CA"/>
-        </w:rPr>
-        <w:t xml:space="preserve"> </w:t>
-      </w:r>
-      <w:proofErr w:type="spellStart"/>
-      <w:r>
-        <w:rPr>
-          <w:rFonts w:ascii="Consolas" w:hAnsi="Consolas" w:cs="Consolas"/>
-          <w:color w:val="008000"/>
-          <w:sz w:val="19"/>
-          <w:szCs w:val="19"/>
-          <w:lang w:val="en-CA"/>
-        </w:rPr>
-        <w:t>IStringLocalizer</w:t>
-      </w:r>
-      <w:proofErr w:type="spellEnd"/>
-      <w:r>
-        <w:rPr>
-          <w:rFonts w:ascii="Consolas" w:hAnsi="Consolas" w:cs="Consolas"/>
-          <w:color w:val="008000"/>
-          <w:sz w:val="19"/>
-          <w:szCs w:val="19"/>
-          <w:lang w:val="en-CA"/>
-        </w:rPr>
-        <w:t>&lt;</w:t>
-      </w:r>
-      <w:proofErr w:type="spellStart"/>
-      <w:r>
-        <w:rPr>
-          <w:rFonts w:ascii="Consolas" w:hAnsi="Consolas" w:cs="Consolas"/>
-          <w:color w:val="008000"/>
-          <w:sz w:val="19"/>
-          <w:szCs w:val="19"/>
-          <w:lang w:val="en-CA"/>
-        </w:rPr>
-        <w:t>SharedResource</w:t>
-      </w:r>
-      <w:proofErr w:type="spellEnd"/>
-      <w:r>
-        <w:rPr>
-          <w:rFonts w:ascii="Consolas" w:hAnsi="Consolas" w:cs="Consolas"/>
-          <w:color w:val="008000"/>
-          <w:sz w:val="19"/>
-          <w:szCs w:val="19"/>
-          <w:lang w:val="en-CA"/>
-        </w:rPr>
-        <w:t>&gt; _</w:t>
-      </w:r>
-      <w:proofErr w:type="spellStart"/>
-      <w:proofErr w:type="gramStart"/>
-      <w:r>
-        <w:rPr>
-          <w:rFonts w:ascii="Consolas" w:hAnsi="Consolas" w:cs="Consolas"/>
-          <w:color w:val="008000"/>
-          <w:sz w:val="19"/>
-          <w:szCs w:val="19"/>
-          <w:lang w:val="en-CA"/>
-        </w:rPr>
-        <w:t>sharedLocalizer</w:t>
-      </w:r>
-      <w:proofErr w:type="spellEnd"/>
-      <w:r>
-        <w:rPr>
-          <w:rFonts w:ascii="Consolas" w:hAnsi="Consolas" w:cs="Consolas"/>
-          <w:color w:val="008000"/>
-          <w:sz w:val="19"/>
-          <w:szCs w:val="19"/>
-          <w:lang w:val="en-CA"/>
-        </w:rPr>
-        <w:t>;</w:t>
-      </w:r>
-      <w:proofErr w:type="gramEnd"/>
+        <w:t>//private readonly IStringLocalizer&lt;SharedResource&gt; _sharedLocalizer;</w:t>
+      </w:r>
     </w:p>
     <w:p>
       <w:pPr>
@@ -8449,8 +6673,6 @@
         </w:rPr>
         <w:t xml:space="preserve"> </w:t>
       </w:r>
-      <w:proofErr w:type="spellStart"/>
-      <w:proofErr w:type="gramStart"/>
       <w:r>
         <w:rPr>
           <w:rFonts w:ascii="Consolas" w:hAnsi="Consolas" w:cs="Consolas"/>
@@ -8461,61 +6683,15 @@
         </w:rPr>
         <w:t>HomeController</w:t>
       </w:r>
-      <w:proofErr w:type="spellEnd"/>
-      <w:r>
-        <w:rPr>
-          <w:rFonts w:ascii="Consolas" w:hAnsi="Consolas" w:cs="Consolas"/>
-          <w:color w:val="000000"/>
-          <w:sz w:val="19"/>
-          <w:szCs w:val="19"/>
-          <w:lang w:val="en-CA"/>
-        </w:rPr>
-        <w:t>(</w:t>
-      </w:r>
-      <w:proofErr w:type="spellStart"/>
-      <w:proofErr w:type="gramEnd"/>
-      <w:r>
-        <w:rPr>
-          <w:rFonts w:ascii="Consolas" w:hAnsi="Consolas" w:cs="Consolas"/>
-          <w:color w:val="000000"/>
-          <w:sz w:val="19"/>
-          <w:szCs w:val="19"/>
-          <w:lang w:val="en-CA"/>
-        </w:rPr>
-        <w:t>ILogger</w:t>
-      </w:r>
-      <w:proofErr w:type="spellEnd"/>
-      <w:r>
-        <w:rPr>
-          <w:rFonts w:ascii="Consolas" w:hAnsi="Consolas" w:cs="Consolas"/>
-          <w:color w:val="000000"/>
-          <w:sz w:val="19"/>
-          <w:szCs w:val="19"/>
-          <w:lang w:val="en-CA"/>
-        </w:rPr>
-        <w:t>&lt;</w:t>
-      </w:r>
-      <w:proofErr w:type="spellStart"/>
-      <w:r>
-        <w:rPr>
-          <w:rFonts w:ascii="Consolas" w:hAnsi="Consolas" w:cs="Consolas"/>
-          <w:color w:val="000000"/>
-          <w:sz w:val="19"/>
-          <w:szCs w:val="19"/>
-          <w:lang w:val="en-CA"/>
-        </w:rPr>
-        <w:t>HomeController</w:t>
-      </w:r>
-      <w:proofErr w:type="spellEnd"/>
-      <w:r>
-        <w:rPr>
-          <w:rFonts w:ascii="Consolas" w:hAnsi="Consolas" w:cs="Consolas"/>
-          <w:color w:val="000000"/>
-          <w:sz w:val="19"/>
-          <w:szCs w:val="19"/>
-          <w:lang w:val="en-CA"/>
-        </w:rPr>
-        <w:t xml:space="preserve">&gt; </w:t>
+      <w:r>
+        <w:rPr>
+          <w:rFonts w:ascii="Consolas" w:hAnsi="Consolas" w:cs="Consolas"/>
+          <w:color w:val="000000"/>
+          <w:sz w:val="19"/>
+          <w:szCs w:val="19"/>
+          <w:lang w:val="en-CA"/>
+        </w:rPr>
+        <w:t xml:space="preserve">(ILogger&lt;HomeController&gt; </w:t>
       </w:r>
     </w:p>
     <w:p>
@@ -8558,55 +6734,7 @@
           <w:highlight w:val="green"/>
           <w:lang w:val="en-CA"/>
         </w:rPr>
-        <w:t xml:space="preserve">, </w:t>
-      </w:r>
-      <w:proofErr w:type="spellStart"/>
-      <w:r>
-        <w:rPr>
-          <w:rFonts w:ascii="Consolas" w:hAnsi="Consolas" w:cs="Consolas"/>
-          <w:color w:val="000000"/>
-          <w:sz w:val="19"/>
-          <w:szCs w:val="19"/>
-          <w:highlight w:val="green"/>
-          <w:lang w:val="en-CA"/>
-        </w:rPr>
-        <w:t>IStringLocalizer</w:t>
-      </w:r>
-      <w:proofErr w:type="spellEnd"/>
-      <w:r>
-        <w:rPr>
-          <w:rFonts w:ascii="Consolas" w:hAnsi="Consolas" w:cs="Consolas"/>
-          <w:color w:val="000000"/>
-          <w:sz w:val="19"/>
-          <w:szCs w:val="19"/>
-          <w:highlight w:val="green"/>
-          <w:lang w:val="en-CA"/>
-        </w:rPr>
-        <w:t>&lt;</w:t>
-      </w:r>
-      <w:proofErr w:type="spellStart"/>
-      <w:r>
-        <w:rPr>
-          <w:rFonts w:ascii="Consolas" w:hAnsi="Consolas" w:cs="Consolas"/>
-          <w:color w:val="000000"/>
-          <w:sz w:val="19"/>
-          <w:szCs w:val="19"/>
-          <w:highlight w:val="green"/>
-          <w:lang w:val="en-CA"/>
-        </w:rPr>
-        <w:t>HomeController</w:t>
-      </w:r>
-      <w:proofErr w:type="spellEnd"/>
-      <w:r>
-        <w:rPr>
-          <w:rFonts w:ascii="Consolas" w:hAnsi="Consolas" w:cs="Consolas"/>
-          <w:color w:val="000000"/>
-          <w:sz w:val="19"/>
-          <w:szCs w:val="19"/>
-          <w:highlight w:val="green"/>
-          <w:lang w:val="en-CA"/>
-        </w:rPr>
-        <w:t>&gt; localizer)</w:t>
+        <w:t>, IStringLocalizer&lt;HomeController&gt; localizer)</w:t>
       </w:r>
     </w:p>
     <w:p>
@@ -8648,85 +6776,7 @@
           <w:szCs w:val="19"/>
           <w:lang w:val="en-CA"/>
         </w:rPr>
-        <w:t>/</w:t>
-      </w:r>
-      <w:proofErr w:type="gramStart"/>
-      <w:r>
-        <w:rPr>
-          <w:rFonts w:ascii="Consolas" w:hAnsi="Consolas" w:cs="Consolas"/>
-          <w:color w:val="008000"/>
-          <w:sz w:val="19"/>
-          <w:szCs w:val="19"/>
-          <w:lang w:val="en-CA"/>
-        </w:rPr>
-        <w:t>/,</w:t>
-      </w:r>
-      <w:proofErr w:type="spellStart"/>
-      <w:r>
-        <w:rPr>
-          <w:rFonts w:ascii="Consolas" w:hAnsi="Consolas" w:cs="Consolas"/>
-          <w:color w:val="008000"/>
-          <w:sz w:val="19"/>
-          <w:szCs w:val="19"/>
-          <w:lang w:val="en-CA"/>
-        </w:rPr>
-        <w:t>IStringLocalizer</w:t>
-      </w:r>
-      <w:proofErr w:type="spellEnd"/>
-      <w:proofErr w:type="gramEnd"/>
-      <w:r>
-        <w:rPr>
-          <w:rFonts w:ascii="Consolas" w:hAnsi="Consolas" w:cs="Consolas"/>
-          <w:color w:val="008000"/>
-          <w:sz w:val="19"/>
-          <w:szCs w:val="19"/>
-          <w:lang w:val="en-CA"/>
-        </w:rPr>
-        <w:t>&lt;</w:t>
-      </w:r>
-      <w:proofErr w:type="spellStart"/>
-      <w:r>
-        <w:rPr>
-          <w:rFonts w:ascii="Consolas" w:hAnsi="Consolas" w:cs="Consolas"/>
-          <w:color w:val="008000"/>
-          <w:sz w:val="19"/>
-          <w:szCs w:val="19"/>
-          <w:lang w:val="en-CA"/>
-        </w:rPr>
-        <w:t>SharedResource</w:t>
-      </w:r>
-      <w:proofErr w:type="spellEnd"/>
-      <w:r>
-        <w:rPr>
-          <w:rFonts w:ascii="Consolas" w:hAnsi="Consolas" w:cs="Consolas"/>
-          <w:color w:val="008000"/>
-          <w:sz w:val="19"/>
-          <w:szCs w:val="19"/>
-          <w:lang w:val="en-CA"/>
-        </w:rPr>
-        <w:t xml:space="preserve">&gt; </w:t>
-      </w:r>
-      <w:proofErr w:type="spellStart"/>
-      <w:r>
-        <w:rPr>
-          <w:rFonts w:ascii="Consolas" w:hAnsi="Consolas" w:cs="Consolas"/>
-          <w:color w:val="008000"/>
-          <w:sz w:val="19"/>
-          <w:szCs w:val="19"/>
-          <w:lang w:val="en-CA"/>
-        </w:rPr>
-        <w:t>sharedLocalizer</w:t>
-      </w:r>
-      <w:proofErr w:type="spellEnd"/>
-      <w:r>
-        <w:rPr>
-          <w:rFonts w:ascii="Consolas" w:hAnsi="Consolas" w:cs="Consolas"/>
-          <w:color w:val="008000"/>
-          <w:sz w:val="19"/>
-          <w:szCs w:val="19"/>
-          <w:lang w:val="en-CA"/>
-        </w:rPr>
-        <w:t>)</w:t>
+        <w:t>//,IStringLocalizer&lt;SharedResource&gt; sharedLocalizer)</w:t>
       </w:r>
     </w:p>
     <w:p>
@@ -8790,20 +6840,8 @@
           <w:szCs w:val="19"/>
           <w:lang w:val="en-CA"/>
         </w:rPr>
-        <w:t xml:space="preserve">      _logger = </w:t>
-      </w:r>
-      <w:proofErr w:type="gramStart"/>
-      <w:r>
-        <w:rPr>
-          <w:rFonts w:ascii="Consolas" w:hAnsi="Consolas" w:cs="Consolas"/>
-          <w:color w:val="000000"/>
-          <w:sz w:val="19"/>
-          <w:szCs w:val="19"/>
-          <w:lang w:val="en-CA"/>
-        </w:rPr>
-        <w:t>logger;</w:t>
-      </w:r>
-      <w:proofErr w:type="gramEnd"/>
+        <w:t xml:space="preserve">      _logger = logger;</w:t>
+      </w:r>
     </w:p>
     <w:p>
       <w:pPr>
@@ -8845,21 +6883,8 @@
           <w:highlight w:val="green"/>
           <w:lang w:val="en-CA"/>
         </w:rPr>
-        <w:t xml:space="preserve">_localizer = </w:t>
-      </w:r>
-      <w:proofErr w:type="gramStart"/>
-      <w:r>
-        <w:rPr>
-          <w:rFonts w:ascii="Consolas" w:hAnsi="Consolas" w:cs="Consolas"/>
-          <w:color w:val="000000"/>
-          <w:sz w:val="19"/>
-          <w:szCs w:val="19"/>
-          <w:highlight w:val="green"/>
-          <w:lang w:val="en-CA"/>
-        </w:rPr>
-        <w:t>localizer;</w:t>
-      </w:r>
-      <w:proofErr w:type="gramEnd"/>
+        <w:t>_localizer = localizer;</w:t>
+      </w:r>
     </w:p>
     <w:p>
       <w:pPr>
@@ -8900,54 +6925,8 @@
           <w:szCs w:val="19"/>
           <w:lang w:val="en-CA"/>
         </w:rPr>
-        <w:t>//_</w:t>
-      </w:r>
-      <w:proofErr w:type="spellStart"/>
-      <w:r>
-        <w:rPr>
-          <w:rFonts w:ascii="Consolas" w:hAnsi="Consolas" w:cs="Consolas"/>
-          <w:color w:val="008000"/>
-          <w:sz w:val="19"/>
-          <w:szCs w:val="19"/>
-          <w:lang w:val="en-CA"/>
-        </w:rPr>
-        <w:t>sharedLocalizer</w:t>
-      </w:r>
-      <w:proofErr w:type="spellEnd"/>
-      <w:r>
-        <w:rPr>
-          <w:rFonts w:ascii="Consolas" w:hAnsi="Consolas" w:cs="Consolas"/>
-          <w:color w:val="008000"/>
-          <w:sz w:val="19"/>
-          <w:szCs w:val="19"/>
-          <w:lang w:val="en-CA"/>
-        </w:rPr>
-        <w:t xml:space="preserve"> = </w:t>
-      </w:r>
-      <w:proofErr w:type="spellStart"/>
-      <w:proofErr w:type="gramStart"/>
-      <w:r>
-        <w:rPr>
-          <w:rFonts w:ascii="Consolas" w:hAnsi="Consolas" w:cs="Consolas"/>
-          <w:color w:val="008000"/>
-          <w:sz w:val="19"/>
-          <w:szCs w:val="19"/>
-          <w:lang w:val="en-CA"/>
-        </w:rPr>
-        <w:t>sharedLocalizer</w:t>
-      </w:r>
-      <w:proofErr w:type="spellEnd"/>
-      <w:r>
-        <w:rPr>
-          <w:rFonts w:ascii="Consolas" w:hAnsi="Consolas" w:cs="Consolas"/>
-          <w:color w:val="008000"/>
-          <w:sz w:val="19"/>
-          <w:szCs w:val="19"/>
-          <w:lang w:val="en-CA"/>
-        </w:rPr>
-        <w:t>;</w:t>
-      </w:r>
-      <w:proofErr w:type="gramEnd"/>
+        <w:t>//_sharedLocalizer = sharedLocalizer;</w:t>
+      </w:r>
     </w:p>
     <w:p>
       <w:pPr>
@@ -8967,18 +6946,26 @@
           <w:color w:val="000000"/>
           <w:sz w:val="19"/>
           <w:szCs w:val="19"/>
-          <w:lang w:val="en-CA"/>
-        </w:rPr>
-      </w:pPr>
-      <w:r>
-        <w:rPr>
-          <w:rFonts w:ascii="Consolas" w:hAnsi="Consolas" w:cs="Consolas"/>
-          <w:color w:val="000000"/>
-          <w:sz w:val="19"/>
-          <w:szCs w:val="19"/>
-          <w:lang w:val="en-CA"/>
-        </w:rPr>
-        <w:t xml:space="preserve">    }</w:t>
+        </w:rPr>
+      </w:pPr>
+      <w:r>
+        <w:rPr>
+          <w:rFonts w:ascii="Consolas" w:hAnsi="Consolas" w:cs="Consolas"/>
+          <w:color w:val="000000"/>
+          <w:sz w:val="19"/>
+          <w:szCs w:val="19"/>
+          <w:lang w:val="en-CA"/>
+        </w:rPr>
+        <w:t xml:space="preserve">    </w:t>
+      </w:r>
+      <w:r>
+        <w:rPr>
+          <w:rFonts w:ascii="Consolas" w:hAnsi="Consolas" w:cs="Consolas"/>
+          <w:color w:val="000000"/>
+          <w:sz w:val="19"/>
+          <w:szCs w:val="19"/>
+        </w:rPr>
+        <w:t>}</w:t>
       </w:r>
     </w:p>
     <w:p>
@@ -9022,15 +7009,7 @@
         <w:spacing w:before="0" w:after="160" w:line="259" w:lineRule="auto"/>
       </w:pPr>
       <w:r>
-        <w:t xml:space="preserve">Dans </w:t>
-      </w:r>
-      <w:proofErr w:type="spellStart"/>
-      <w:r>
-        <w:t>Gitkraken</w:t>
-      </w:r>
-      <w:proofErr w:type="spellEnd"/>
-      <w:r>
-        <w:t>, assurez-vous d'être dans le bon dossier/repo et sur la bonne branche</w:t>
+        <w:t>Dans Gitkraken, assurez-vous d'être dans le bon dossier/repo et sur la bonne branche</w:t>
       </w:r>
     </w:p>
     <w:p>
@@ -9045,21 +7024,12 @@
       <w:r>
         <w:t xml:space="preserve">Cliquez sur </w:t>
       </w:r>
-      <w:proofErr w:type="spellStart"/>
       <w:r>
         <w:rPr>
           <w:b/>
           <w:bCs/>
         </w:rPr>
-        <w:t>View</w:t>
-      </w:r>
-      <w:proofErr w:type="spellEnd"/>
-      <w:r>
-        <w:rPr>
-          <w:b/>
-          <w:bCs/>
-        </w:rPr>
-        <w:t xml:space="preserve"> changes</w:t>
+        <w:t>View changes</w:t>
       </w:r>
     </w:p>
     <w:p>
@@ -9072,15 +7042,7 @@
         <w:spacing w:before="0" w:after="160" w:line="259" w:lineRule="auto"/>
       </w:pPr>
       <w:r>
-        <w:t xml:space="preserve">Validez </w:t>
-      </w:r>
-      <w:proofErr w:type="gramStart"/>
-      <w:r>
-        <w:t>les modification</w:t>
-      </w:r>
-      <w:proofErr w:type="gramEnd"/>
-      <w:r>
-        <w:t xml:space="preserve">: cliquez sur </w:t>
+        <w:t xml:space="preserve">Validez les modification: cliquez sur </w:t>
       </w:r>
       <w:r>
         <w:rPr>
@@ -9112,7 +7074,6 @@
         </w:numPr>
         <w:spacing w:before="0" w:after="160" w:line="259" w:lineRule="auto"/>
       </w:pPr>
-      <w:proofErr w:type="spellStart"/>
       <w:r>
         <w:rPr>
           <w:b/>
@@ -9120,7 +7081,6 @@
         </w:rPr>
         <w:t>Summary</w:t>
       </w:r>
-      <w:proofErr w:type="spellEnd"/>
       <w:r>
         <w:t xml:space="preserve"> FCT Création Commutateur de langue i18n</w:t>
       </w:r>
@@ -9145,21 +7105,8 @@
         <w:t xml:space="preserve">: </w:t>
       </w:r>
       <w:r>
-        <w:t xml:space="preserve">Création de la </w:t>
-      </w:r>
-      <w:proofErr w:type="spellStart"/>
-      <w:r>
-        <w:t>PartialView</w:t>
-      </w:r>
-      <w:proofErr w:type="spellEnd"/>
-      <w:r>
-        <w:t xml:space="preserve"> pour la sélection de la langue et l’enregistrement du Cookie dans le </w:t>
-      </w:r>
-      <w:proofErr w:type="spellStart"/>
-      <w:r>
-        <w:t>HomeController</w:t>
-      </w:r>
-      <w:proofErr w:type="spellEnd"/>
+        <w:t>Création de la PartialView pour la sélection de la langue et l’enregistrement du Cookie dans le HomeController</w:t>
+      </w:r>
     </w:p>
     <w:p>
       <w:pPr>
@@ -9203,7 +7150,6 @@
       <w:r>
         <w:t xml:space="preserve"> les modifications sur le repo en ligne </w:t>
       </w:r>
-      <w:proofErr w:type="spellStart"/>
       <w:r>
         <w:rPr>
           <w:b/>
@@ -9211,7 +7157,6 @@
         </w:rPr>
         <w:t>Remote</w:t>
       </w:r>
-      <w:proofErr w:type="spellEnd"/>
       <w:r>
         <w:t xml:space="preserve">: cliquez sur </w:t>
       </w:r>
@@ -9304,7 +7249,6 @@
       <w:r>
         <w:t xml:space="preserve">Créez un dossier </w:t>
       </w:r>
-      <w:proofErr w:type="spellStart"/>
       <w:r>
         <w:rPr>
           <w:b/>
@@ -9312,15 +7256,9 @@
         </w:rPr>
         <w:t>Resources</w:t>
       </w:r>
-      <w:proofErr w:type="spellEnd"/>
-      <w:r>
-        <w:t xml:space="preserve"> dans le projet </w:t>
-      </w:r>
-      <w:proofErr w:type="spellStart"/>
-      <w:r>
-        <w:t>Models</w:t>
-      </w:r>
-      <w:proofErr w:type="spellEnd"/>
+      <w:r>
+        <w:t xml:space="preserve"> dans le projet Models</w:t>
+      </w:r>
     </w:p>
     <w:p>
       <w:pPr>
@@ -9359,15 +7297,7 @@
         <w:t>partir de la page suivante</w:t>
       </w:r>
       <w:r>
-        <w:t xml:space="preserve">, vous devez </w:t>
-      </w:r>
-      <w:proofErr w:type="spellStart"/>
-      <w:r>
-        <w:t>ajoutez</w:t>
-      </w:r>
-      <w:proofErr w:type="spellEnd"/>
-      <w:r>
-        <w:t xml:space="preserve"> les manquantes</w:t>
+        <w:t>, vous devez ajoutez les manquantes</w:t>
       </w:r>
       <w:r>
         <w:t>, pour les messages d’erreur entre autres.</w:t>
@@ -9430,26 +7360,14 @@
           <w:lang w:val="en-CA"/>
         </w:rPr>
       </w:pPr>
-      <w:proofErr w:type="spellStart"/>
-      <w:proofErr w:type="gramStart"/>
       <w:r>
         <w:rPr>
           <w:b/>
           <w:bCs/>
           <w:lang w:val="en-CA"/>
         </w:rPr>
-        <w:t>Exemple</w:t>
-      </w:r>
-      <w:proofErr w:type="spellEnd"/>
-      <w:r>
-        <w:rPr>
-          <w:b/>
-          <w:bCs/>
-          <w:lang w:val="en-CA"/>
-        </w:rPr>
-        <w:t> :</w:t>
-      </w:r>
-      <w:proofErr w:type="gramEnd"/>
+        <w:t>Exemple :</w:t>
+      </w:r>
     </w:p>
     <w:p>
       <w:pPr>
@@ -9482,31 +7400,7 @@
           <w:highlight w:val="green"/>
           <w:lang w:val="en-CA"/>
         </w:rPr>
-        <w:t>[</w:t>
-      </w:r>
-      <w:proofErr w:type="gramStart"/>
-      <w:r>
-        <w:rPr>
-          <w:rFonts w:ascii="Consolas" w:hAnsi="Consolas" w:cs="Consolas"/>
-          <w:color w:val="000000"/>
-          <w:sz w:val="19"/>
-          <w:szCs w:val="19"/>
-          <w:highlight w:val="green"/>
-          <w:lang w:val="en-CA"/>
-        </w:rPr>
-        <w:t>Display(</w:t>
-      </w:r>
-      <w:proofErr w:type="gramEnd"/>
-      <w:r>
-        <w:rPr>
-          <w:rFonts w:ascii="Consolas" w:hAnsi="Consolas" w:cs="Consolas"/>
-          <w:color w:val="000000"/>
-          <w:sz w:val="19"/>
-          <w:szCs w:val="19"/>
-          <w:highlight w:val="green"/>
-          <w:lang w:val="en-CA"/>
-        </w:rPr>
-        <w:t xml:space="preserve">Name = </w:t>
+        <w:t xml:space="preserve">[Display(Name = </w:t>
       </w:r>
       <w:r>
         <w:rPr>
@@ -9616,41 +7510,7 @@
           <w:szCs w:val="19"/>
           <w:lang w:val="en-CA"/>
         </w:rPr>
-        <w:t xml:space="preserve">    [</w:t>
-      </w:r>
-      <w:proofErr w:type="spellStart"/>
-      <w:proofErr w:type="gramStart"/>
-      <w:r>
-        <w:rPr>
-          <w:rFonts w:ascii="Consolas" w:hAnsi="Consolas" w:cs="Consolas"/>
-          <w:color w:val="000000"/>
-          <w:sz w:val="19"/>
-          <w:szCs w:val="19"/>
-          <w:lang w:val="en-CA"/>
-        </w:rPr>
-        <w:t>MaxLength</w:t>
-      </w:r>
-      <w:proofErr w:type="spellEnd"/>
-      <w:r>
-        <w:rPr>
-          <w:rFonts w:ascii="Consolas" w:hAnsi="Consolas" w:cs="Consolas"/>
-          <w:color w:val="000000"/>
-          <w:sz w:val="19"/>
-          <w:szCs w:val="19"/>
-          <w:lang w:val="en-CA"/>
-        </w:rPr>
-        <w:t>(</w:t>
-      </w:r>
-      <w:proofErr w:type="gramEnd"/>
-      <w:r>
-        <w:rPr>
-          <w:rFonts w:ascii="Consolas" w:hAnsi="Consolas" w:cs="Consolas"/>
-          <w:color w:val="000000"/>
-          <w:sz w:val="19"/>
-          <w:szCs w:val="19"/>
-          <w:lang w:val="en-CA"/>
-        </w:rPr>
-        <w:t>30)]</w:t>
+        <w:t xml:space="preserve">    [MaxLength(30)]</w:t>
       </w:r>
     </w:p>
     <w:p>
@@ -9721,18 +7581,7 @@
           <w:szCs w:val="19"/>
           <w:lang w:val="en-CA"/>
         </w:rPr>
-        <w:t xml:space="preserve"> FirstName </w:t>
-      </w:r>
-      <w:proofErr w:type="gramStart"/>
-      <w:r>
-        <w:rPr>
-          <w:rFonts w:ascii="Consolas" w:hAnsi="Consolas" w:cs="Consolas"/>
-          <w:color w:val="000000"/>
-          <w:sz w:val="19"/>
-          <w:szCs w:val="19"/>
-          <w:lang w:val="en-CA"/>
-        </w:rPr>
-        <w:t xml:space="preserve">{ </w:t>
+        <w:t xml:space="preserve"> FirstName { </w:t>
       </w:r>
       <w:r>
         <w:rPr>
@@ -9744,7 +7593,6 @@
         </w:rPr>
         <w:t>get</w:t>
       </w:r>
-      <w:proofErr w:type="gramEnd"/>
       <w:r>
         <w:rPr>
           <w:rFonts w:ascii="Consolas" w:hAnsi="Consolas" w:cs="Consolas"/>
@@ -9792,7 +7640,6 @@
       <w:r>
         <w:t xml:space="preserve">Ajoutez des annotations </w:t>
       </w:r>
-      <w:proofErr w:type="spellStart"/>
       <w:r>
         <w:rPr>
           <w:b/>
@@ -9800,7 +7647,6 @@
         </w:rPr>
         <w:t>ErrorMessage</w:t>
       </w:r>
-      <w:proofErr w:type="spellEnd"/>
       <w:r>
         <w:t xml:space="preserve"> </w:t>
       </w:r>
@@ -9825,26 +7671,14 @@
           <w:lang w:val="en-CA"/>
         </w:rPr>
       </w:pPr>
-      <w:proofErr w:type="spellStart"/>
-      <w:proofErr w:type="gramStart"/>
       <w:r>
         <w:rPr>
           <w:b/>
           <w:bCs/>
           <w:lang w:val="en-CA"/>
         </w:rPr>
-        <w:t>Exemple</w:t>
-      </w:r>
-      <w:proofErr w:type="spellEnd"/>
-      <w:r>
-        <w:rPr>
-          <w:b/>
-          <w:bCs/>
-          <w:lang w:val="en-CA"/>
-        </w:rPr>
-        <w:t> :</w:t>
-      </w:r>
-      <w:proofErr w:type="gramEnd"/>
+        <w:t>Exemple :</w:t>
+      </w:r>
     </w:p>
     <w:p>
       <w:pPr>
@@ -9876,29 +7710,7 @@
           <w:szCs w:val="19"/>
           <w:lang w:val="en-CA"/>
         </w:rPr>
-        <w:t>[</w:t>
-      </w:r>
-      <w:proofErr w:type="gramStart"/>
-      <w:r>
-        <w:rPr>
-          <w:rFonts w:ascii="Consolas" w:hAnsi="Consolas" w:cs="Consolas"/>
-          <w:color w:val="000000"/>
-          <w:sz w:val="19"/>
-          <w:szCs w:val="19"/>
-          <w:lang w:val="en-CA"/>
-        </w:rPr>
-        <w:t>Display(</w:t>
-      </w:r>
-      <w:proofErr w:type="gramEnd"/>
-      <w:r>
-        <w:rPr>
-          <w:rFonts w:ascii="Consolas" w:hAnsi="Consolas" w:cs="Consolas"/>
-          <w:color w:val="000000"/>
-          <w:sz w:val="19"/>
-          <w:szCs w:val="19"/>
-          <w:lang w:val="en-CA"/>
-        </w:rPr>
-        <w:t xml:space="preserve">Name = </w:t>
+        <w:t xml:space="preserve">[Display(Name = </w:t>
       </w:r>
       <w:r>
         <w:rPr>
@@ -9951,41 +7763,7 @@
           <w:szCs w:val="19"/>
           <w:lang w:val="en-CA"/>
         </w:rPr>
-        <w:t xml:space="preserve">    [</w:t>
-      </w:r>
-      <w:proofErr w:type="gramStart"/>
-      <w:r>
-        <w:rPr>
-          <w:rFonts w:ascii="Consolas" w:hAnsi="Consolas" w:cs="Consolas"/>
-          <w:color w:val="000000"/>
-          <w:sz w:val="19"/>
-          <w:szCs w:val="19"/>
-          <w:lang w:val="en-CA"/>
-        </w:rPr>
-        <w:t>Required(</w:t>
-      </w:r>
-      <w:proofErr w:type="spellStart"/>
-      <w:proofErr w:type="gramEnd"/>
-      <w:r>
-        <w:rPr>
-          <w:rFonts w:ascii="Consolas" w:hAnsi="Consolas" w:cs="Consolas"/>
-          <w:color w:val="000000"/>
-          <w:sz w:val="19"/>
-          <w:szCs w:val="19"/>
-          <w:lang w:val="en-CA"/>
-        </w:rPr>
-        <w:t>AllowEmptyStrings</w:t>
-      </w:r>
-      <w:proofErr w:type="spellEnd"/>
-      <w:r>
-        <w:rPr>
-          <w:rFonts w:ascii="Consolas" w:hAnsi="Consolas" w:cs="Consolas"/>
-          <w:color w:val="000000"/>
-          <w:sz w:val="19"/>
-          <w:szCs w:val="19"/>
-          <w:lang w:val="en-CA"/>
-        </w:rPr>
-        <w:t xml:space="preserve"> = </w:t>
+        <w:t xml:space="preserve">    [Required(AllowEmptyStrings = </w:t>
       </w:r>
       <w:r>
         <w:rPr>
@@ -10006,66 +7784,18 @@
           <w:highlight w:val="green"/>
           <w:lang w:val="en-CA"/>
         </w:rPr>
-        <w:t xml:space="preserve">, </w:t>
-      </w:r>
-      <w:proofErr w:type="spellStart"/>
-      <w:r>
-        <w:rPr>
-          <w:rFonts w:ascii="Consolas" w:hAnsi="Consolas" w:cs="Consolas"/>
-          <w:color w:val="000000"/>
+        <w:t xml:space="preserve">, ErrorMessage = </w:t>
+      </w:r>
+      <w:r>
+        <w:rPr>
+          <w:rFonts w:ascii="Consolas" w:hAnsi="Consolas" w:cs="Consolas"/>
+          <w:color w:val="A31515"/>
           <w:sz w:val="19"/>
           <w:szCs w:val="19"/>
           <w:highlight w:val="green"/>
           <w:lang w:val="en-CA"/>
         </w:rPr>
-        <w:t>ErrorMessage</w:t>
-      </w:r>
-      <w:proofErr w:type="spellEnd"/>
-      <w:r>
-        <w:rPr>
-          <w:rFonts w:ascii="Consolas" w:hAnsi="Consolas" w:cs="Consolas"/>
-          <w:color w:val="000000"/>
-          <w:sz w:val="19"/>
-          <w:szCs w:val="19"/>
-          <w:highlight w:val="green"/>
-          <w:lang w:val="en-CA"/>
-        </w:rPr>
-        <w:t xml:space="preserve"> = </w:t>
-      </w:r>
-      <w:r>
-        <w:rPr>
-          <w:rFonts w:ascii="Consolas" w:hAnsi="Consolas" w:cs="Consolas"/>
-          <w:color w:val="A31515"/>
-          <w:sz w:val="19"/>
-          <w:szCs w:val="19"/>
-          <w:highlight w:val="green"/>
-          <w:lang w:val="en-CA"/>
-        </w:rPr>
-        <w:t>"</w:t>
-      </w:r>
-      <w:proofErr w:type="spellStart"/>
-      <w:r>
-        <w:rPr>
-          <w:rFonts w:ascii="Consolas" w:hAnsi="Consolas" w:cs="Consolas"/>
-          <w:color w:val="A31515"/>
-          <w:sz w:val="19"/>
-          <w:szCs w:val="19"/>
-          <w:highlight w:val="green"/>
-          <w:lang w:val="en-CA"/>
-        </w:rPr>
-        <w:t>RequiredValidation</w:t>
-      </w:r>
-      <w:proofErr w:type="spellEnd"/>
-      <w:r>
-        <w:rPr>
-          <w:rFonts w:ascii="Consolas" w:hAnsi="Consolas" w:cs="Consolas"/>
-          <w:color w:val="A31515"/>
-          <w:sz w:val="19"/>
-          <w:szCs w:val="19"/>
-          <w:highlight w:val="green"/>
-          <w:lang w:val="en-CA"/>
-        </w:rPr>
-        <w:t>"</w:t>
+        <w:t>"RequiredValidation"</w:t>
       </w:r>
       <w:r>
         <w:rPr>
@@ -10146,18 +7876,7 @@
           <w:szCs w:val="19"/>
           <w:lang w:val="en-CA"/>
         </w:rPr>
-        <w:t xml:space="preserve"> Description </w:t>
-      </w:r>
-      <w:proofErr w:type="gramStart"/>
-      <w:r>
-        <w:rPr>
-          <w:rFonts w:ascii="Consolas" w:hAnsi="Consolas" w:cs="Consolas"/>
-          <w:color w:val="000000"/>
-          <w:sz w:val="19"/>
-          <w:szCs w:val="19"/>
-          <w:lang w:val="en-CA"/>
-        </w:rPr>
-        <w:t xml:space="preserve">{ </w:t>
+        <w:t xml:space="preserve"> Description { </w:t>
       </w:r>
       <w:r>
         <w:rPr>
@@ -10169,7 +7888,6 @@
         </w:rPr>
         <w:t>get</w:t>
       </w:r>
-      <w:proofErr w:type="gramEnd"/>
       <w:r>
         <w:rPr>
           <w:rFonts w:ascii="Consolas" w:hAnsi="Consolas" w:cs="Consolas"/>
@@ -10232,7 +7950,6 @@
       <w:r>
         <w:t xml:space="preserve">dans le dossier </w:t>
       </w:r>
-      <w:proofErr w:type="spellStart"/>
       <w:r>
         <w:rPr>
           <w:b/>
@@ -10240,7 +7957,6 @@
         </w:rPr>
         <w:t>Resources</w:t>
       </w:r>
-      <w:proofErr w:type="spellEnd"/>
       <w:r>
         <w:t> :</w:t>
       </w:r>
@@ -10253,8 +7969,6 @@
       <w:r>
         <w:t xml:space="preserve"> </w:t>
       </w:r>
-      <w:proofErr w:type="spellStart"/>
-      <w:proofErr w:type="gramStart"/>
       <w:r>
         <w:rPr>
           <w:b/>
@@ -10285,7 +7999,6 @@
         </w:rPr>
         <w:t>langue</w:t>
       </w:r>
-      <w:proofErr w:type="gramEnd"/>
       <w:r>
         <w:rPr>
           <w:b/>
@@ -10293,7 +8006,6 @@
         </w:rPr>
         <w:t>.resx</w:t>
       </w:r>
-      <w:proofErr w:type="spellEnd"/>
       <w:r>
         <w:rPr>
           <w:b/>
@@ -10421,83 +8133,17 @@
           <w:szCs w:val="19"/>
           <w:lang w:val="en-US"/>
         </w:rPr>
-        <w:t>[</w:t>
-      </w:r>
-      <w:proofErr w:type="gramStart"/>
-      <w:r>
-        <w:rPr>
-          <w:rFonts w:ascii="Consolas" w:hAnsi="Consolas" w:cs="Consolas"/>
-          <w:color w:val="000000"/>
+        <w:t xml:space="preserve">[Range(1, 10, ErrorMessage = </w:t>
+      </w:r>
+      <w:r>
+        <w:rPr>
+          <w:rFonts w:ascii="Consolas" w:hAnsi="Consolas" w:cs="Consolas"/>
+          <w:color w:val="A31515"/>
           <w:sz w:val="19"/>
           <w:szCs w:val="19"/>
           <w:lang w:val="en-US"/>
         </w:rPr>
-        <w:t>Range(</w:t>
-      </w:r>
-      <w:proofErr w:type="gramEnd"/>
-      <w:r>
-        <w:rPr>
-          <w:rFonts w:ascii="Consolas" w:hAnsi="Consolas" w:cs="Consolas"/>
-          <w:color w:val="000000"/>
-          <w:sz w:val="19"/>
-          <w:szCs w:val="19"/>
-          <w:lang w:val="en-US"/>
-        </w:rPr>
-        <w:t xml:space="preserve">1, 10, </w:t>
-      </w:r>
-      <w:proofErr w:type="spellStart"/>
-      <w:r>
-        <w:rPr>
-          <w:rFonts w:ascii="Consolas" w:hAnsi="Consolas" w:cs="Consolas"/>
-          <w:color w:val="000000"/>
-          <w:sz w:val="19"/>
-          <w:szCs w:val="19"/>
-          <w:lang w:val="en-US"/>
-        </w:rPr>
-        <w:t>ErrorMessage</w:t>
-      </w:r>
-      <w:proofErr w:type="spellEnd"/>
-      <w:r>
-        <w:rPr>
-          <w:rFonts w:ascii="Consolas" w:hAnsi="Consolas" w:cs="Consolas"/>
-          <w:color w:val="000000"/>
-          <w:sz w:val="19"/>
-          <w:szCs w:val="19"/>
-          <w:lang w:val="en-US"/>
-        </w:rPr>
-        <w:t xml:space="preserve"> = </w:t>
-      </w:r>
-      <w:r>
-        <w:rPr>
-          <w:rFonts w:ascii="Consolas" w:hAnsi="Consolas" w:cs="Consolas"/>
-          <w:color w:val="A31515"/>
-          <w:sz w:val="19"/>
-          <w:szCs w:val="19"/>
-          <w:lang w:val="en-US"/>
-        </w:rPr>
-        <w:t>"</w:t>
-      </w:r>
-      <w:proofErr w:type="spellStart"/>
-      <w:r>
-        <w:rPr>
-          <w:rFonts w:ascii="Consolas" w:hAnsi="Consolas" w:cs="Consolas"/>
-          <w:color w:val="A31515"/>
-          <w:sz w:val="19"/>
-          <w:szCs w:val="19"/>
-          <w:lang w:val="en-US"/>
-        </w:rPr>
-        <w:t>RangeValidation</w:t>
-      </w:r>
-      <w:proofErr w:type="spellEnd"/>
-      <w:r>
-        <w:rPr>
-          <w:rFonts w:ascii="Consolas" w:hAnsi="Consolas" w:cs="Consolas"/>
-          <w:color w:val="A31515"/>
-          <w:sz w:val="19"/>
-          <w:szCs w:val="19"/>
-          <w:lang w:val="en-US"/>
-        </w:rPr>
-        <w:t>"</w:t>
+        <w:t>"RangeValidation"</w:t>
       </w:r>
       <w:r>
         <w:rPr>
@@ -10525,23 +8171,13 @@
         </w:rPr>
         <w:tab/>
       </w:r>
-      <w:proofErr w:type="spellStart"/>
       <w:r>
         <w:rPr>
           <w:b/>
           <w:bCs/>
           <w:lang w:val="en-US"/>
         </w:rPr>
-        <w:t>Traduction</w:t>
-      </w:r>
-      <w:proofErr w:type="spellEnd"/>
-      <w:r>
-        <w:rPr>
-          <w:b/>
-          <w:bCs/>
-          <w:lang w:val="en-US"/>
-        </w:rPr>
-        <w:t xml:space="preserve"> Resource</w:t>
+        <w:t>Traduction Resource</w:t>
       </w:r>
     </w:p>
     <w:p>
@@ -10558,20 +8194,12 @@
           <w:lang w:val="en-CA"/>
         </w:rPr>
       </w:pPr>
-      <w:proofErr w:type="spellStart"/>
       <w:r>
         <w:rPr>
           <w:lang w:val="en-CA"/>
         </w:rPr>
         <w:lastRenderedPageBreak/>
-        <w:t>RangeValidation</w:t>
-      </w:r>
-      <w:proofErr w:type="spellEnd"/>
-      <w:r>
-        <w:rPr>
-          <w:lang w:val="en-CA"/>
-        </w:rPr>
-        <w:t xml:space="preserve"> = » {0} must be between {1} and {2}.</w:t>
+        <w:t>RangeValidation = » {0} must be between {1} and {2}.</w:t>
       </w:r>
     </w:p>
     <w:p>
@@ -10606,7 +8234,6 @@
           <w:szCs w:val="28"/>
         </w:rPr>
       </w:pPr>
-      <w:proofErr w:type="spellStart"/>
       <w:r>
         <w:rPr>
           <w:rFonts w:ascii="Calibri" w:eastAsia="Times New Roman" w:hAnsi="Calibri" w:cs="Calibri"/>
@@ -10618,7 +8245,6 @@
         </w:rPr>
         <w:t>Category</w:t>
       </w:r>
-      <w:proofErr w:type="spellEnd"/>
     </w:p>
     <w:tbl>
       <w:tblPr>
@@ -10644,7 +8270,6 @@
                 <w:bCs/>
               </w:rPr>
             </w:pPr>
-            <w:proofErr w:type="spellStart"/>
             <w:r>
               <w:rPr>
                 <w:b/>
@@ -10652,7 +8277,6 @@
               </w:rPr>
               <w:t>Clé</w:t>
             </w:r>
-            <w:proofErr w:type="spellEnd"/>
           </w:p>
         </w:tc>
         <w:tc>
@@ -10667,7 +8291,6 @@
                 <w:bCs/>
               </w:rPr>
             </w:pPr>
-            <w:proofErr w:type="spellStart"/>
             <w:r>
               <w:rPr>
                 <w:b/>
@@ -10675,7 +8298,6 @@
               </w:rPr>
               <w:t>En</w:t>
             </w:r>
-            <w:proofErr w:type="spellEnd"/>
           </w:p>
         </w:tc>
         <w:tc>
@@ -10711,14 +8333,12 @@
                 <w:lang w:val="fr-CA"/>
               </w:rPr>
             </w:pPr>
-            <w:proofErr w:type="spellStart"/>
             <w:r>
               <w:rPr>
                 <w:lang w:val="fr-CA"/>
               </w:rPr>
               <w:t>CategoryName</w:t>
             </w:r>
-            <w:proofErr w:type="spellEnd"/>
           </w:p>
         </w:tc>
         <w:tc>
@@ -10731,14 +8351,12 @@
                 <w:lang w:val="fr-CA"/>
               </w:rPr>
             </w:pPr>
-            <w:proofErr w:type="spellStart"/>
             <w:r>
               <w:rPr>
                 <w:lang w:val="fr-CA"/>
               </w:rPr>
               <w:t>Category</w:t>
             </w:r>
-            <w:proofErr w:type="spellEnd"/>
           </w:p>
         </w:tc>
         <w:tc>
@@ -10771,14 +8389,12 @@
                 <w:lang w:val="fr-CA"/>
               </w:rPr>
             </w:pPr>
-            <w:proofErr w:type="spellStart"/>
             <w:r>
               <w:rPr>
                 <w:lang w:val="fr-CA"/>
               </w:rPr>
               <w:t>Category</w:t>
             </w:r>
-            <w:proofErr w:type="spellEnd"/>
           </w:p>
         </w:tc>
         <w:tc>
@@ -10791,14 +8407,12 @@
                 <w:lang w:val="fr-CA"/>
               </w:rPr>
             </w:pPr>
-            <w:proofErr w:type="spellStart"/>
             <w:r>
               <w:rPr>
                 <w:lang w:val="fr-CA"/>
               </w:rPr>
               <w:t>Category</w:t>
             </w:r>
-            <w:proofErr w:type="spellEnd"/>
           </w:p>
         </w:tc>
         <w:tc>
@@ -10845,7 +8459,6 @@
           <w:szCs w:val="28"/>
         </w:rPr>
       </w:pPr>
-      <w:proofErr w:type="spellStart"/>
       <w:r>
         <w:rPr>
           <w:rFonts w:ascii="Calibri" w:eastAsia="Times New Roman" w:hAnsi="Calibri" w:cs="Calibri"/>
@@ -10857,7 +8470,6 @@
         </w:rPr>
         <w:t>ForceLevel</w:t>
       </w:r>
-      <w:proofErr w:type="spellEnd"/>
     </w:p>
     <w:tbl>
       <w:tblPr>
@@ -10883,7 +8495,6 @@
                 <w:bCs/>
               </w:rPr>
             </w:pPr>
-            <w:proofErr w:type="spellStart"/>
             <w:r>
               <w:rPr>
                 <w:b/>
@@ -10891,7 +8502,6 @@
               </w:rPr>
               <w:t>Clé</w:t>
             </w:r>
-            <w:proofErr w:type="spellEnd"/>
           </w:p>
         </w:tc>
         <w:tc>
@@ -10906,7 +8516,6 @@
                 <w:bCs/>
               </w:rPr>
             </w:pPr>
-            <w:proofErr w:type="spellStart"/>
             <w:r>
               <w:rPr>
                 <w:b/>
@@ -10914,7 +8523,6 @@
               </w:rPr>
               <w:t>En</w:t>
             </w:r>
-            <w:proofErr w:type="spellEnd"/>
           </w:p>
         </w:tc>
         <w:tc>
@@ -10950,7 +8558,6 @@
                 <w:lang w:val="fr-CA"/>
               </w:rPr>
             </w:pPr>
-            <w:proofErr w:type="spellStart"/>
             <w:r>
               <w:rPr>
                 <w:rFonts w:ascii="Consolas" w:hAnsi="Consolas" w:cs="Consolas"/>
@@ -10960,7 +8567,6 @@
               </w:rPr>
               <w:t>ForceLevelNiv</w:t>
             </w:r>
-            <w:proofErr w:type="spellEnd"/>
           </w:p>
         </w:tc>
         <w:tc>
@@ -10977,16 +8583,8 @@
               <w:rPr>
                 <w:lang w:val="fr-CA"/>
               </w:rPr>
-              <w:t xml:space="preserve">Force </w:t>
+              <w:t>Force Level</w:t>
             </w:r>
-            <w:proofErr w:type="spellStart"/>
-            <w:r>
-              <w:rPr>
-                <w:lang w:val="fr-CA"/>
-              </w:rPr>
-              <w:t>Level</w:t>
-            </w:r>
-            <w:proofErr w:type="spellEnd"/>
           </w:p>
         </w:tc>
         <w:tc>
@@ -11019,7 +8617,6 @@
                 <w:lang w:val="fr-CA"/>
               </w:rPr>
             </w:pPr>
-            <w:proofErr w:type="spellStart"/>
             <w:r>
               <w:rPr>
                 <w:rFonts w:ascii="Consolas" w:hAnsi="Consolas" w:cs="Consolas"/>
@@ -11029,7 +8626,6 @@
               </w:rPr>
               <w:t>ForceLevel</w:t>
             </w:r>
-            <w:proofErr w:type="spellEnd"/>
           </w:p>
         </w:tc>
         <w:tc>
@@ -11046,16 +8642,8 @@
               <w:rPr>
                 <w:lang w:val="fr-CA"/>
               </w:rPr>
-              <w:t xml:space="preserve">Force </w:t>
+              <w:t>Force Level</w:t>
             </w:r>
-            <w:proofErr w:type="spellStart"/>
-            <w:r>
-              <w:rPr>
-                <w:lang w:val="fr-CA"/>
-              </w:rPr>
-              <w:t>Level</w:t>
-            </w:r>
-            <w:proofErr w:type="spellEnd"/>
           </w:p>
         </w:tc>
         <w:tc>
@@ -11138,7 +8726,6 @@
                 <w:bCs/>
               </w:rPr>
             </w:pPr>
-            <w:proofErr w:type="spellStart"/>
             <w:r>
               <w:rPr>
                 <w:b/>
@@ -11146,7 +8733,6 @@
               </w:rPr>
               <w:t>Clé</w:t>
             </w:r>
-            <w:proofErr w:type="spellEnd"/>
           </w:p>
         </w:tc>
         <w:tc>
@@ -11161,7 +8747,6 @@
                 <w:bCs/>
               </w:rPr>
             </w:pPr>
-            <w:proofErr w:type="spellStart"/>
             <w:r>
               <w:rPr>
                 <w:b/>
@@ -11169,7 +8754,6 @@
               </w:rPr>
               <w:t>En</w:t>
             </w:r>
-            <w:proofErr w:type="spellEnd"/>
           </w:p>
         </w:tc>
         <w:tc>
@@ -11403,7 +8987,6 @@
           <w:szCs w:val="28"/>
         </w:rPr>
       </w:pPr>
-      <w:proofErr w:type="spellStart"/>
       <w:r>
         <w:rPr>
           <w:rFonts w:ascii="Calibri" w:eastAsia="Times New Roman" w:hAnsi="Calibri" w:cs="Calibri"/>
@@ -11426,7 +9009,6 @@
         </w:rPr>
         <w:t>ingLog</w:t>
       </w:r>
-      <w:proofErr w:type="spellEnd"/>
     </w:p>
     <w:tbl>
       <w:tblPr>
@@ -11452,7 +9034,6 @@
                 <w:bCs/>
               </w:rPr>
             </w:pPr>
-            <w:proofErr w:type="spellStart"/>
             <w:r>
               <w:rPr>
                 <w:b/>
@@ -11460,7 +9041,6 @@
               </w:rPr>
               <w:t>Clé</w:t>
             </w:r>
-            <w:proofErr w:type="spellEnd"/>
           </w:p>
         </w:tc>
         <w:tc>
@@ -11475,7 +9055,6 @@
                 <w:bCs/>
               </w:rPr>
             </w:pPr>
-            <w:proofErr w:type="spellStart"/>
             <w:r>
               <w:rPr>
                 <w:b/>
@@ -11483,7 +9062,6 @@
               </w:rPr>
               <w:t>En</w:t>
             </w:r>
-            <w:proofErr w:type="spellEnd"/>
           </w:p>
         </w:tc>
         <w:tc>
@@ -11544,16 +9122,8 @@
               <w:rPr>
                 <w:lang w:val="fr-CA"/>
               </w:rPr>
-              <w:t xml:space="preserve">Force </w:t>
+              <w:t>Force Level</w:t>
             </w:r>
-            <w:proofErr w:type="spellStart"/>
-            <w:r>
-              <w:rPr>
-                <w:lang w:val="fr-CA"/>
-              </w:rPr>
-              <w:t>Level</w:t>
-            </w:r>
-            <w:proofErr w:type="spellEnd"/>
           </w:p>
         </w:tc>
         <w:tc>
@@ -11628,7 +9198,6 @@
                 <w:lang w:val="fr-CA"/>
               </w:rPr>
             </w:pPr>
-            <w:proofErr w:type="spellStart"/>
             <w:r>
               <w:rPr>
                 <w:rFonts w:ascii="Consolas" w:hAnsi="Consolas" w:cs="Consolas"/>
@@ -11638,7 +9207,6 @@
               </w:rPr>
               <w:t>Biographie</w:t>
             </w:r>
-            <w:proofErr w:type="spellEnd"/>
           </w:p>
         </w:tc>
       </w:tr>
@@ -11656,7 +9224,6 @@
                 <w:szCs w:val="19"/>
               </w:rPr>
             </w:pPr>
-            <w:proofErr w:type="spellStart"/>
             <w:r>
               <w:rPr>
                 <w:rFonts w:ascii="Consolas" w:hAnsi="Consolas" w:cs="Consolas"/>
@@ -11666,7 +9233,6 @@
               </w:rPr>
               <w:t>HuntingLog</w:t>
             </w:r>
-            <w:proofErr w:type="spellEnd"/>
           </w:p>
         </w:tc>
         <w:tc>
@@ -11743,7 +9309,6 @@
           <w:szCs w:val="28"/>
         </w:rPr>
       </w:pPr>
-      <w:proofErr w:type="spellStart"/>
       <w:r>
         <w:rPr>
           <w:rFonts w:ascii="Calibri" w:eastAsia="Times New Roman" w:hAnsi="Calibri" w:cs="Calibri"/>
@@ -11755,7 +9320,6 @@
         </w:rPr>
         <w:t>Weapon</w:t>
       </w:r>
-      <w:proofErr w:type="spellEnd"/>
     </w:p>
     <w:tbl>
       <w:tblPr>
@@ -11781,7 +9345,6 @@
                 <w:bCs/>
               </w:rPr>
             </w:pPr>
-            <w:proofErr w:type="spellStart"/>
             <w:r>
               <w:rPr>
                 <w:b/>
@@ -11789,7 +9352,6 @@
               </w:rPr>
               <w:t>Clé</w:t>
             </w:r>
-            <w:proofErr w:type="spellEnd"/>
           </w:p>
         </w:tc>
         <w:tc>
@@ -11804,7 +9366,6 @@
                 <w:bCs/>
               </w:rPr>
             </w:pPr>
-            <w:proofErr w:type="spellStart"/>
             <w:r>
               <w:rPr>
                 <w:b/>
@@ -11812,7 +9373,6 @@
               </w:rPr>
               <w:t>En</w:t>
             </w:r>
-            <w:proofErr w:type="spellEnd"/>
           </w:p>
         </w:tc>
         <w:tc>
@@ -11972,14 +9532,12 @@
                 <w:lang w:val="fr-CA"/>
               </w:rPr>
             </w:pPr>
-            <w:proofErr w:type="spellStart"/>
             <w:r>
               <w:rPr>
                 <w:lang w:val="fr-CA"/>
               </w:rPr>
               <w:t>Weapon</w:t>
             </w:r>
-            <w:proofErr w:type="spellEnd"/>
           </w:p>
         </w:tc>
         <w:tc>
@@ -11992,14 +9550,12 @@
                 <w:lang w:val="fr-CA"/>
               </w:rPr>
             </w:pPr>
-            <w:proofErr w:type="spellStart"/>
             <w:r>
               <w:rPr>
                 <w:lang w:val="fr-CA"/>
               </w:rPr>
               <w:t>Weapon</w:t>
             </w:r>
-            <w:proofErr w:type="spellEnd"/>
           </w:p>
         </w:tc>
         <w:tc>
@@ -12082,7 +9638,6 @@
                 <w:bCs/>
               </w:rPr>
             </w:pPr>
-            <w:proofErr w:type="spellStart"/>
             <w:r>
               <w:rPr>
                 <w:b/>
@@ -12090,7 +9645,6 @@
               </w:rPr>
               <w:t>Clé</w:t>
             </w:r>
-            <w:proofErr w:type="spellEnd"/>
           </w:p>
         </w:tc>
         <w:tc>
@@ -12105,7 +9659,6 @@
                 <w:bCs/>
               </w:rPr>
             </w:pPr>
-            <w:proofErr w:type="spellStart"/>
             <w:r>
               <w:rPr>
                 <w:b/>
@@ -12113,7 +9666,6 @@
               </w:rPr>
               <w:t>En</w:t>
             </w:r>
-            <w:proofErr w:type="spellEnd"/>
           </w:p>
         </w:tc>
         <w:tc>
@@ -12273,7 +9825,6 @@
                 <w:lang w:val="fr-CA"/>
               </w:rPr>
             </w:pPr>
-            <w:proofErr w:type="spellStart"/>
             <w:r>
               <w:rPr>
                 <w:rFonts w:ascii="Consolas" w:hAnsi="Consolas" w:cs="Consolas"/>
@@ -12283,7 +9834,6 @@
               </w:rPr>
               <w:t>ShortDesc</w:t>
             </w:r>
-            <w:proofErr w:type="spellEnd"/>
           </w:p>
         </w:tc>
         <w:tc>
@@ -12296,14 +9846,12 @@
                 <w:lang w:val="fr-CA"/>
               </w:rPr>
             </w:pPr>
-            <w:proofErr w:type="spellStart"/>
             <w:r>
               <w:rPr>
                 <w:lang w:val="fr-CA"/>
               </w:rPr>
               <w:t>Summary</w:t>
             </w:r>
-            <w:proofErr w:type="spellEnd"/>
           </w:p>
         </w:tc>
         <w:tc>
@@ -12336,14 +9884,12 @@
                 <w:lang w:val="fr-CA"/>
               </w:rPr>
             </w:pPr>
-            <w:proofErr w:type="spellStart"/>
             <w:r>
               <w:rPr>
                 <w:lang w:val="fr-CA"/>
               </w:rPr>
               <w:t>ZombieType</w:t>
             </w:r>
-            <w:proofErr w:type="spellEnd"/>
           </w:p>
         </w:tc>
         <w:tc>
@@ -12408,7 +9954,6 @@
           <w:szCs w:val="28"/>
         </w:rPr>
       </w:pPr>
-      <w:proofErr w:type="spellStart"/>
       <w:r>
         <w:rPr>
           <w:rFonts w:ascii="Calibri" w:eastAsia="Times New Roman" w:hAnsi="Calibri" w:cs="Calibri"/>
@@ -12431,7 +9976,6 @@
         </w:rPr>
         <w:t>Type</w:t>
       </w:r>
-      <w:proofErr w:type="spellEnd"/>
     </w:p>
     <w:tbl>
       <w:tblPr>
@@ -12457,7 +10001,6 @@
                 <w:bCs/>
               </w:rPr>
             </w:pPr>
-            <w:proofErr w:type="spellStart"/>
             <w:r>
               <w:rPr>
                 <w:b/>
@@ -12465,7 +10008,6 @@
               </w:rPr>
               <w:t>Clé</w:t>
             </w:r>
-            <w:proofErr w:type="spellEnd"/>
           </w:p>
         </w:tc>
         <w:tc>
@@ -12480,7 +10022,6 @@
                 <w:bCs/>
               </w:rPr>
             </w:pPr>
-            <w:proofErr w:type="spellStart"/>
             <w:r>
               <w:rPr>
                 <w:b/>
@@ -12488,7 +10029,6 @@
               </w:rPr>
               <w:t>En</w:t>
             </w:r>
-            <w:proofErr w:type="spellEnd"/>
           </w:p>
         </w:tc>
         <w:tc>
@@ -12592,14 +10132,12 @@
                 <w:lang w:val="fr-CA"/>
               </w:rPr>
             </w:pPr>
-            <w:proofErr w:type="spellStart"/>
             <w:r>
               <w:rPr>
                 <w:lang w:val="fr-CA"/>
               </w:rPr>
               <w:t>ZombieType</w:t>
             </w:r>
-            <w:proofErr w:type="spellEnd"/>
           </w:p>
         </w:tc>
         <w:tc>
@@ -12680,15 +10218,7 @@
         <w:spacing w:before="0" w:after="160" w:line="259" w:lineRule="auto"/>
       </w:pPr>
       <w:r>
-        <w:t xml:space="preserve">Dans </w:t>
-      </w:r>
-      <w:proofErr w:type="spellStart"/>
-      <w:r>
-        <w:t>Gitkraken</w:t>
-      </w:r>
-      <w:proofErr w:type="spellEnd"/>
-      <w:r>
-        <w:t>, assurez-vous d'être dans le bon dossier/repo et sur la bonne branche</w:t>
+        <w:t>Dans Gitkraken, assurez-vous d'être dans le bon dossier/repo et sur la bonne branche</w:t>
       </w:r>
     </w:p>
     <w:p>
@@ -12703,21 +10233,12 @@
       <w:r>
         <w:t xml:space="preserve">Cliquez sur </w:t>
       </w:r>
-      <w:proofErr w:type="spellStart"/>
       <w:r>
         <w:rPr>
           <w:b/>
           <w:bCs/>
         </w:rPr>
-        <w:t>View</w:t>
-      </w:r>
-      <w:proofErr w:type="spellEnd"/>
-      <w:r>
-        <w:rPr>
-          <w:b/>
-          <w:bCs/>
-        </w:rPr>
-        <w:t xml:space="preserve"> changes</w:t>
+        <w:t>View changes</w:t>
       </w:r>
     </w:p>
     <w:p>
@@ -12730,15 +10251,7 @@
         <w:spacing w:before="0" w:after="160" w:line="259" w:lineRule="auto"/>
       </w:pPr>
       <w:r>
-        <w:t xml:space="preserve">Validez </w:t>
-      </w:r>
-      <w:proofErr w:type="gramStart"/>
-      <w:r>
-        <w:t>les modification</w:t>
-      </w:r>
-      <w:proofErr w:type="gramEnd"/>
-      <w:r>
-        <w:t xml:space="preserve">: cliquez sur </w:t>
+        <w:t xml:space="preserve">Validez les modification: cliquez sur </w:t>
       </w:r>
       <w:r>
         <w:rPr>
@@ -12791,21 +10304,7 @@
         <w:rPr>
           <w:lang w:val="en-US"/>
         </w:rPr>
-        <w:t xml:space="preserve">FCT i18n </w:t>
-      </w:r>
-      <w:proofErr w:type="spellStart"/>
-      <w:r>
-        <w:rPr>
-          <w:lang w:val="en-US"/>
-        </w:rPr>
-        <w:t>Traduction</w:t>
-      </w:r>
-      <w:proofErr w:type="spellEnd"/>
-      <w:r>
-        <w:rPr>
-          <w:lang w:val="en-US"/>
-        </w:rPr>
-        <w:t xml:space="preserve"> model</w:t>
+        <w:t>FCT i18n Traduction model</w:t>
       </w:r>
       <w:r>
         <w:rPr>
@@ -12879,7 +10378,6 @@
       <w:r>
         <w:t xml:space="preserve"> les modifications sur le repo en ligne </w:t>
       </w:r>
-      <w:proofErr w:type="spellStart"/>
       <w:r>
         <w:rPr>
           <w:b/>
@@ -12887,7 +10385,6 @@
         </w:rPr>
         <w:t>Remote</w:t>
       </w:r>
-      <w:proofErr w:type="spellEnd"/>
       <w:r>
         <w:t xml:space="preserve">: cliquez sur </w:t>
       </w:r>
@@ -12970,6 +10467,7 @@
           <w:rFonts w:ascii="Calibri" w:eastAsia="Times New Roman" w:hAnsi="Calibri" w:cs="Calibri"/>
           <w:sz w:val="22"/>
           <w:szCs w:val="22"/>
+          <w:lang w:val="en-CA"/>
         </w:rPr>
       </w:pPr>
       <w:r>
@@ -12978,26 +10476,27 @@
           <w:color w:val="0000FF"/>
           <w:sz w:val="19"/>
           <w:szCs w:val="19"/>
+          <w:lang w:val="en-CA"/>
         </w:rPr>
         <w:t>&lt;</w:t>
       </w:r>
-      <w:proofErr w:type="gramStart"/>
       <w:r>
         <w:rPr>
           <w:rFonts w:ascii="Consolas" w:hAnsi="Consolas" w:cs="Consolas"/>
           <w:color w:val="800000"/>
           <w:sz w:val="19"/>
           <w:szCs w:val="19"/>
+          <w:lang w:val="en-CA"/>
         </w:rPr>
         <w:t>th</w:t>
       </w:r>
-      <w:proofErr w:type="gramEnd"/>
       <w:r>
         <w:rPr>
           <w:rFonts w:ascii="Consolas" w:hAnsi="Consolas" w:cs="Consolas"/>
           <w:color w:val="0000FF"/>
           <w:sz w:val="19"/>
           <w:szCs w:val="19"/>
+          <w:lang w:val="en-CA"/>
         </w:rPr>
         <w:t>&gt;</w:t>
       </w:r>
@@ -13033,32 +10532,18 @@
           <w:szCs w:val="19"/>
           <w:lang w:val="en-US"/>
         </w:rPr>
-        <w:t xml:space="preserve">Html.DisplayNameFor(model =&gt; </w:t>
-      </w:r>
-      <w:proofErr w:type="spellStart"/>
-      <w:proofErr w:type="gramStart"/>
-      <w:r>
-        <w:rPr>
-          <w:rFonts w:ascii="Consolas" w:hAnsi="Consolas" w:cs="Consolas"/>
-          <w:color w:val="000000"/>
+        <w:t>Html.DisplayNameFor(model =&gt; model.</w:t>
+      </w:r>
+      <w:r>
+        <w:rPr>
+          <w:rFonts w:ascii="Consolas" w:hAnsi="Consolas" w:cs="Consolas"/>
+          <w:color w:val="FF0000"/>
           <w:sz w:val="19"/>
           <w:szCs w:val="19"/>
           <w:lang w:val="en-US"/>
         </w:rPr>
-        <w:t>model.</w:t>
-      </w:r>
-      <w:r>
-        <w:rPr>
-          <w:rFonts w:ascii="Consolas" w:hAnsi="Consolas" w:cs="Consolas"/>
-          <w:color w:val="FF0000"/>
-          <w:sz w:val="19"/>
-          <w:szCs w:val="19"/>
-          <w:lang w:val="en-US"/>
-        </w:rPr>
         <w:t>NomPropriete</w:t>
       </w:r>
-      <w:proofErr w:type="spellEnd"/>
-      <w:proofErr w:type="gramEnd"/>
       <w:r>
         <w:rPr>
           <w:rFonts w:ascii="Consolas" w:hAnsi="Consolas" w:cs="Consolas"/>
@@ -17193,6 +14678,21 @@
 </file>
 
 <file path=customXml/item1.xml><?xml version="1.0" encoding="utf-8"?>
+<?mso-contentType ?>
+<FormTemplates xmlns="http://schemas.microsoft.com/sharepoint/v3/contenttype/forms">
+  <Display>DocumentLibraryForm</Display>
+  <Edit>DocumentLibraryForm</Edit>
+  <New>DocumentLibraryForm</New>
+</FormTemplates>
+</file>
+
+<file path=customXml/item2.xml><?xml version="1.0" encoding="utf-8"?>
+<p:properties xmlns:p="http://schemas.microsoft.com/office/2006/metadata/properties" xmlns:xsi="http://www.w3.org/2001/XMLSchema-instance" xmlns:pc="http://schemas.microsoft.com/office/infopath/2007/PartnerControls">
+  <documentManagement/>
+</p:properties>
+</file>
+
+<file path=customXml/item3.xml><?xml version="1.0" encoding="utf-8"?>
 <ct:contentTypeSchema xmlns:ct="http://schemas.microsoft.com/office/2006/metadata/contentType" xmlns:ma="http://schemas.microsoft.com/office/2006/metadata/properties/metaAttributes" ct:_="" ma:_="" ma:contentTypeName="Document" ma:contentTypeID="0x010100354AEAE9FD62D747A26A546E5B1B5735" ma:contentTypeVersion="7" ma:contentTypeDescription="Crée un document." ma:contentTypeScope="" ma:versionID="43b763fe9aa20b7a2976a5e019d82dbf">
   <xsd:schema xmlns:xsd="http://www.w3.org/2001/XMLSchema" xmlns:xs="http://www.w3.org/2001/XMLSchema" xmlns:p="http://schemas.microsoft.com/office/2006/metadata/properties" xmlns:ns2="071933db-0376-4694-9786-b56cb37c4ec2" targetNamespace="http://schemas.microsoft.com/office/2006/metadata/properties" ma:root="true" ma:fieldsID="d5c90ae6c1ec6ed317c9f5feddaf7a33" ns2:_="">
     <xsd:import namespace="071933db-0376-4694-9786-b56cb37c4ec2"/>
@@ -17356,22 +14856,24 @@
 </ct:contentTypeSchema>
 </file>
 
-<file path=customXml/item2.xml><?xml version="1.0" encoding="utf-8"?>
-<p:properties xmlns:p="http://schemas.microsoft.com/office/2006/metadata/properties" xmlns:xsi="http://www.w3.org/2001/XMLSchema-instance" xmlns:pc="http://schemas.microsoft.com/office/infopath/2007/PartnerControls">
-  <documentManagement/>
-</p:properties>
+<file path=customXml/itemProps1.xml><?xml version="1.0" encoding="utf-8"?>
+<ds:datastoreItem xmlns:ds="http://schemas.openxmlformats.org/officeDocument/2006/customXml" ds:itemID="{F6194C16-5FE5-4670-BEC8-3D6DD9380312}">
+  <ds:schemaRefs>
+    <ds:schemaRef ds:uri="http://schemas.microsoft.com/sharepoint/v3/contenttype/forms"/>
+  </ds:schemaRefs>
+</ds:datastoreItem>
 </file>
 
-<file path=customXml/item3.xml><?xml version="1.0" encoding="utf-8"?>
-<?mso-contentType ?>
-<FormTemplates xmlns="http://schemas.microsoft.com/sharepoint/v3/contenttype/forms">
-  <Display>DocumentLibraryForm</Display>
-  <Edit>DocumentLibraryForm</Edit>
-  <New>DocumentLibraryForm</New>
-</FormTemplates>
+<file path=customXml/itemProps2.xml><?xml version="1.0" encoding="utf-8"?>
+<ds:datastoreItem xmlns:ds="http://schemas.openxmlformats.org/officeDocument/2006/customXml" ds:itemID="{2C36E056-BA2C-4A1F-9580-242C9B36FE70}">
+  <ds:schemaRefs>
+    <ds:schemaRef ds:uri="http://schemas.microsoft.com/office/2006/metadata/properties"/>
+    <ds:schemaRef ds:uri="http://schemas.microsoft.com/office/infopath/2007/PartnerControls"/>
+  </ds:schemaRefs>
+</ds:datastoreItem>
 </file>
 
-<file path=customXml/itemProps1.xml><?xml version="1.0" encoding="utf-8"?>
+<file path=customXml/itemProps3.xml><?xml version="1.0" encoding="utf-8"?>
 <ds:datastoreItem xmlns:ds="http://schemas.openxmlformats.org/officeDocument/2006/customXml" ds:itemID="{5C3A06EC-DC03-4D65-AA15-C6B9D68C1ED0}">
   <ds:schemaRefs>
     <ds:schemaRef ds:uri="http://schemas.microsoft.com/office/2006/metadata/contentType"/>
@@ -17387,21 +14889,4 @@
     <ds:schemaRef ds:uri="http://schemas.microsoft.com/internal/obd"/>
   </ds:schemaRefs>
 </ds:datastoreItem>
-</file>
-
-<file path=customXml/itemProps2.xml><?xml version="1.0" encoding="utf-8"?>
-<ds:datastoreItem xmlns:ds="http://schemas.openxmlformats.org/officeDocument/2006/customXml" ds:itemID="{2C36E056-BA2C-4A1F-9580-242C9B36FE70}">
-  <ds:schemaRefs>
-    <ds:schemaRef ds:uri="http://schemas.microsoft.com/office/2006/metadata/properties"/>
-    <ds:schemaRef ds:uri="http://schemas.microsoft.com/office/infopath/2007/PartnerControls"/>
-  </ds:schemaRefs>
-</ds:datastoreItem>
-</file>
-
-<file path=customXml/itemProps3.xml><?xml version="1.0" encoding="utf-8"?>
-<ds:datastoreItem xmlns:ds="http://schemas.openxmlformats.org/officeDocument/2006/customXml" ds:itemID="{F6194C16-5FE5-4670-BEC8-3D6DD9380312}">
-  <ds:schemaRefs>
-    <ds:schemaRef ds:uri="http://schemas.microsoft.com/sharepoint/v3/contenttype/forms"/>
-  </ds:schemaRefs>
-</ds:datastoreItem>
 </file>
</xml_diff>